<commit_message>
Basic description of the scheduler
</commit_message>
<xml_diff>
--- a/Documents/manual_basic_scheduler.docx
+++ b/Documents/manual_basic_scheduler.docx
@@ -3,8 +3,913 @@
 <w:document xmlns:wpc="http://schemas.microsoft.com/office/word/2010/wordprocessingCanvas" xmlns:mc="http://schemas.openxmlformats.org/markup-compatibility/2006" xmlns:o="urn:schemas-microsoft-com:office:office" xmlns:r="http://schemas.openxmlformats.org/officeDocument/2006/relationships" xmlns:m="http://schemas.openxmlformats.org/officeDocument/2006/math" xmlns:v="urn:schemas-microsoft-com:vml" xmlns:wp14="http://schemas.microsoft.com/office/word/2010/wordprocessingDrawing" xmlns:wp="http://schemas.openxmlformats.org/drawingml/2006/wordprocessingDrawing" xmlns:w10="urn:schemas-microsoft-com:office:word" xmlns:w="http://schemas.openxmlformats.org/wordprocessingml/2006/main" xmlns:w14="http://schemas.microsoft.com/office/word/2010/wordml" xmlns:w15="http://schemas.microsoft.com/office/word/2012/wordml" xmlns:wpg="http://schemas.microsoft.com/office/word/2010/wordprocessingGroup" xmlns:wpi="http://schemas.microsoft.com/office/word/2010/wordprocessingInk" xmlns:wne="http://schemas.microsoft.com/office/word/2006/wordml" xmlns:wps="http://schemas.microsoft.com/office/word/2010/wordprocessingShape" mc:Ignorable="w14 w15 wp14">
   <w:body>
     <w:p>
+      <w:pPr>
+        <w:jc w:val="center"/>
+        <w:rPr>
+          <w:rFonts w:ascii="Times New Roman" w:hAnsi="Times New Roman" w:cs="Times New Roman"/>
+          <w:b/>
+          <w:sz w:val="32"/>
+          <w:lang w:val="en-US"/>
+        </w:rPr>
+      </w:pPr>
+      <w:r>
+        <w:rPr>
+          <w:rFonts w:ascii="Times New Roman" w:hAnsi="Times New Roman" w:cs="Times New Roman"/>
+          <w:b/>
+          <w:sz w:val="32"/>
+          <w:lang w:val="en-US"/>
+        </w:rPr>
+        <w:t xml:space="preserve">Basic </w:t>
+      </w:r>
+      <w:r>
+        <w:rPr>
+          <w:rFonts w:ascii="Times New Roman" w:hAnsi="Times New Roman" w:cs="Times New Roman"/>
+          <w:b/>
+          <w:sz w:val="32"/>
+          <w:lang w:val="en-US"/>
+        </w:rPr>
+        <w:t xml:space="preserve">Scheduler </w:t>
+      </w:r>
+    </w:p>
+    <w:p>
+      <w:pPr>
+        <w:jc w:val="right"/>
+        <w:rPr>
+          <w:rFonts w:ascii="Times New Roman" w:hAnsi="Times New Roman" w:cs="Times New Roman"/>
+          <w:b/>
+          <w:sz w:val="24"/>
+        </w:rPr>
+      </w:pPr>
+      <w:r>
+        <w:rPr>
+          <w:rFonts w:ascii="Times New Roman" w:hAnsi="Times New Roman" w:cs="Times New Roman"/>
+          <w:b/>
+          <w:sz w:val="24"/>
+        </w:rPr>
+        <w:t>Edgar Escayola</w:t>
+      </w:r>
+      <w:r>
+        <w:rPr>
+          <w:rFonts w:ascii="Times New Roman" w:hAnsi="Times New Roman" w:cs="Times New Roman"/>
+          <w:b/>
+          <w:sz w:val="24"/>
+        </w:rPr>
+        <w:br/>
+      </w:r>
+      <w:r>
+        <w:rPr>
+          <w:rFonts w:ascii="Times New Roman" w:hAnsi="Times New Roman" w:cs="Times New Roman"/>
+          <w:b/>
+          <w:sz w:val="24"/>
+        </w:rPr>
+        <w:t>Adrián</w:t>
+      </w:r>
+      <w:r>
+        <w:rPr>
+          <w:rFonts w:ascii="Times New Roman" w:hAnsi="Times New Roman" w:cs="Times New Roman"/>
+          <w:b/>
+          <w:sz w:val="24"/>
+        </w:rPr>
+        <w:t xml:space="preserve"> </w:t>
+      </w:r>
+      <w:r>
+        <w:rPr>
+          <w:rFonts w:ascii="Times New Roman" w:hAnsi="Times New Roman" w:cs="Times New Roman"/>
+          <w:b/>
+          <w:sz w:val="24"/>
+        </w:rPr>
+        <w:t>Zacarías</w:t>
+      </w:r>
+      <w:r>
+        <w:rPr>
+          <w:rFonts w:ascii="Times New Roman" w:hAnsi="Times New Roman" w:cs="Times New Roman"/>
+          <w:b/>
+          <w:sz w:val="24"/>
+        </w:rPr>
+        <w:t xml:space="preserve"> </w:t>
+      </w:r>
+    </w:p>
+    <w:p>
+      <w:pPr>
+        <w:jc w:val="center"/>
+        <w:rPr>
+          <w:rFonts w:ascii="Times New Roman" w:hAnsi="Times New Roman" w:cs="Times New Roman"/>
+          <w:b/>
+          <w:sz w:val="32"/>
+        </w:rPr>
+      </w:pPr>
       <w:bookmarkStart w:id="0" w:name="_GoBack"/>
       <w:bookmarkEnd w:id="0"/>
+    </w:p>
+    <w:p>
+      <w:pPr>
+        <w:rPr>
+          <w:rFonts w:ascii="Times New Roman" w:hAnsi="Times New Roman" w:cs="Times New Roman"/>
+          <w:b/>
+          <w:sz w:val="32"/>
+          <w:lang w:val="en-US"/>
+        </w:rPr>
+      </w:pPr>
+      <w:proofErr w:type="spellStart"/>
+      <w:r>
+        <w:rPr>
+          <w:rFonts w:ascii="Times New Roman" w:hAnsi="Times New Roman" w:cs="Times New Roman"/>
+          <w:b/>
+          <w:sz w:val="32"/>
+        </w:rPr>
+        <w:t>Section</w:t>
+      </w:r>
+      <w:proofErr w:type="spellEnd"/>
+      <w:r>
+        <w:rPr>
+          <w:rFonts w:ascii="Times New Roman" w:hAnsi="Times New Roman" w:cs="Times New Roman"/>
+          <w:b/>
+          <w:sz w:val="32"/>
+        </w:rPr>
+        <w:t xml:space="preserve"> 1. </w:t>
+      </w:r>
+      <w:r>
+        <w:rPr>
+          <w:rFonts w:ascii="Times New Roman" w:hAnsi="Times New Roman" w:cs="Times New Roman"/>
+          <w:b/>
+          <w:sz w:val="32"/>
+          <w:lang w:val="en-US"/>
+        </w:rPr>
+        <w:t>General information</w:t>
+      </w:r>
+    </w:p>
+    <w:p>
+      <w:pPr>
+        <w:pStyle w:val="Prrafodelista"/>
+        <w:rPr>
+          <w:rFonts w:ascii="Times New Roman" w:hAnsi="Times New Roman" w:cs="Times New Roman"/>
+          <w:b/>
+          <w:sz w:val="32"/>
+          <w:lang w:val="en-US"/>
+        </w:rPr>
+      </w:pPr>
+    </w:p>
+    <w:p>
+      <w:pPr>
+        <w:rPr>
+          <w:rFonts w:ascii="Times New Roman" w:hAnsi="Times New Roman" w:cs="Times New Roman"/>
+          <w:b/>
+          <w:sz w:val="24"/>
+          <w:lang w:val="en-US"/>
+        </w:rPr>
+      </w:pPr>
+      <w:r>
+        <w:rPr>
+          <w:rFonts w:ascii="Times New Roman" w:hAnsi="Times New Roman" w:cs="Times New Roman"/>
+          <w:b/>
+          <w:sz w:val="24"/>
+          <w:lang w:val="en-US"/>
+        </w:rPr>
+        <w:t xml:space="preserve">Tick period = 1 </w:t>
+      </w:r>
+      <w:proofErr w:type="spellStart"/>
+      <w:r>
+        <w:rPr>
+          <w:rFonts w:ascii="Times New Roman" w:hAnsi="Times New Roman" w:cs="Times New Roman"/>
+          <w:b/>
+          <w:sz w:val="24"/>
+          <w:lang w:val="en-US"/>
+        </w:rPr>
+        <w:t>ms</w:t>
+      </w:r>
+      <w:proofErr w:type="spellEnd"/>
+    </w:p>
+    <w:tbl>
+      <w:tblPr>
+        <w:tblStyle w:val="Tablanormal4"/>
+        <w:tblW w:w="0" w:type="auto"/>
+        <w:tblLook w:val="04A0" w:firstRow="1" w:lastRow="0" w:firstColumn="1" w:lastColumn="0" w:noHBand="0" w:noVBand="1"/>
+      </w:tblPr>
+      <w:tblGrid>
+        <w:gridCol w:w="3544"/>
+        <w:gridCol w:w="2977"/>
+        <w:gridCol w:w="2307"/>
+      </w:tblGrid>
+      <w:tr>
+        <w:trPr>
+          <w:cnfStyle w:val="100000000000" w:firstRow="1" w:lastRow="0" w:firstColumn="0" w:lastColumn="0" w:oddVBand="0" w:evenVBand="0" w:oddHBand="0" w:evenHBand="0" w:firstRowFirstColumn="0" w:firstRowLastColumn="0" w:lastRowFirstColumn="0" w:lastRowLastColumn="0"/>
+        </w:trPr>
+        <w:tc>
+          <w:tcPr>
+            <w:cnfStyle w:val="001000000000" w:firstRow="0" w:lastRow="0" w:firstColumn="1" w:lastColumn="0" w:oddVBand="0" w:evenVBand="0" w:oddHBand="0" w:evenHBand="0" w:firstRowFirstColumn="0" w:firstRowLastColumn="0" w:lastRowFirstColumn="0" w:lastRowLastColumn="0"/>
+            <w:tcW w:w="3544" w:type="dxa"/>
+          </w:tcPr>
+          <w:p>
+            <w:pPr>
+              <w:rPr>
+                <w:rFonts w:ascii="Times New Roman" w:hAnsi="Times New Roman" w:cs="Times New Roman"/>
+                <w:sz w:val="24"/>
+                <w:lang w:val="en-US"/>
+              </w:rPr>
+            </w:pPr>
+            <w:r>
+              <w:rPr>
+                <w:rFonts w:ascii="Times New Roman" w:hAnsi="Times New Roman" w:cs="Times New Roman"/>
+                <w:sz w:val="24"/>
+                <w:lang w:val="en-US"/>
+              </w:rPr>
+              <w:t>Files</w:t>
+            </w:r>
+          </w:p>
+        </w:tc>
+        <w:tc>
+          <w:tcPr>
+            <w:tcW w:w="2977" w:type="dxa"/>
+          </w:tcPr>
+          <w:p>
+            <w:pPr>
+              <w:cnfStyle w:val="100000000000" w:firstRow="1" w:lastRow="0" w:firstColumn="0" w:lastColumn="0" w:oddVBand="0" w:evenVBand="0" w:oddHBand="0" w:evenHBand="0" w:firstRowFirstColumn="0" w:firstRowLastColumn="0" w:lastRowFirstColumn="0" w:lastRowLastColumn="0"/>
+              <w:rPr>
+                <w:rFonts w:ascii="Times New Roman" w:hAnsi="Times New Roman" w:cs="Times New Roman"/>
+                <w:sz w:val="24"/>
+                <w:lang w:val="en-US"/>
+              </w:rPr>
+            </w:pPr>
+            <w:r>
+              <w:rPr>
+                <w:rFonts w:ascii="Times New Roman" w:hAnsi="Times New Roman" w:cs="Times New Roman"/>
+                <w:sz w:val="24"/>
+                <w:lang w:val="en-US"/>
+              </w:rPr>
+              <w:t>Description</w:t>
+            </w:r>
+          </w:p>
+        </w:tc>
+        <w:tc>
+          <w:tcPr>
+            <w:tcW w:w="2307" w:type="dxa"/>
+          </w:tcPr>
+          <w:p>
+            <w:pPr>
+              <w:cnfStyle w:val="100000000000" w:firstRow="1" w:lastRow="0" w:firstColumn="0" w:lastColumn="0" w:oddVBand="0" w:evenVBand="0" w:oddHBand="0" w:evenHBand="0" w:firstRowFirstColumn="0" w:firstRowLastColumn="0" w:lastRowFirstColumn="0" w:lastRowLastColumn="0"/>
+              <w:rPr>
+                <w:rFonts w:ascii="Times New Roman" w:hAnsi="Times New Roman" w:cs="Times New Roman"/>
+                <w:sz w:val="24"/>
+                <w:lang w:val="en-US"/>
+              </w:rPr>
+            </w:pPr>
+            <w:r>
+              <w:rPr>
+                <w:rFonts w:ascii="Times New Roman" w:hAnsi="Times New Roman" w:cs="Times New Roman"/>
+                <w:sz w:val="24"/>
+                <w:lang w:val="en-US"/>
+              </w:rPr>
+              <w:t xml:space="preserve">Modifiable </w:t>
+            </w:r>
+          </w:p>
+        </w:tc>
+      </w:tr>
+      <w:tr>
+        <w:trPr>
+          <w:cnfStyle w:val="000000100000" w:firstRow="0" w:lastRow="0" w:firstColumn="0" w:lastColumn="0" w:oddVBand="0" w:evenVBand="0" w:oddHBand="1" w:evenHBand="0" w:firstRowFirstColumn="0" w:firstRowLastColumn="0" w:lastRowFirstColumn="0" w:lastRowLastColumn="0"/>
+        </w:trPr>
+        <w:tc>
+          <w:tcPr>
+            <w:cnfStyle w:val="001000000000" w:firstRow="0" w:lastRow="0" w:firstColumn="1" w:lastColumn="0" w:oddVBand="0" w:evenVBand="0" w:oddHBand="0" w:evenHBand="0" w:firstRowFirstColumn="0" w:firstRowLastColumn="0" w:lastRowFirstColumn="0" w:lastRowLastColumn="0"/>
+            <w:tcW w:w="3544" w:type="dxa"/>
+          </w:tcPr>
+          <w:p>
+            <w:pPr>
+              <w:rPr>
+                <w:rFonts w:ascii="Times New Roman" w:hAnsi="Times New Roman" w:cs="Times New Roman"/>
+                <w:b w:val="0"/>
+                <w:sz w:val="24"/>
+                <w:lang w:val="en-US"/>
+              </w:rPr>
+            </w:pPr>
+            <w:proofErr w:type="spellStart"/>
+            <w:r>
+              <w:rPr>
+                <w:rFonts w:ascii="Times New Roman" w:hAnsi="Times New Roman" w:cs="Times New Roman"/>
+                <w:b w:val="0"/>
+                <w:sz w:val="24"/>
+                <w:lang w:val="en-US"/>
+              </w:rPr>
+              <w:t>Kernel.h</w:t>
+            </w:r>
+            <w:proofErr w:type="spellEnd"/>
+            <w:r>
+              <w:rPr>
+                <w:rFonts w:ascii="Times New Roman" w:hAnsi="Times New Roman" w:cs="Times New Roman"/>
+                <w:b w:val="0"/>
+                <w:sz w:val="24"/>
+                <w:lang w:val="en-US"/>
+              </w:rPr>
+              <w:t xml:space="preserve"> and </w:t>
+            </w:r>
+            <w:proofErr w:type="spellStart"/>
+            <w:r>
+              <w:rPr>
+                <w:rFonts w:ascii="Times New Roman" w:hAnsi="Times New Roman" w:cs="Times New Roman"/>
+                <w:b w:val="0"/>
+                <w:sz w:val="24"/>
+                <w:lang w:val="en-US"/>
+              </w:rPr>
+              <w:t>Kernel.c</w:t>
+            </w:r>
+            <w:proofErr w:type="spellEnd"/>
+          </w:p>
+        </w:tc>
+        <w:tc>
+          <w:tcPr>
+            <w:tcW w:w="2977" w:type="dxa"/>
+          </w:tcPr>
+          <w:p>
+            <w:pPr>
+              <w:cnfStyle w:val="000000100000" w:firstRow="0" w:lastRow="0" w:firstColumn="0" w:lastColumn="0" w:oddVBand="0" w:evenVBand="0" w:oddHBand="1" w:evenHBand="0" w:firstRowFirstColumn="0" w:firstRowLastColumn="0" w:lastRowFirstColumn="0" w:lastRowLastColumn="0"/>
+              <w:rPr>
+                <w:rFonts w:ascii="Times New Roman" w:hAnsi="Times New Roman" w:cs="Times New Roman"/>
+                <w:sz w:val="24"/>
+                <w:lang w:val="en-US"/>
+              </w:rPr>
+            </w:pPr>
+            <w:r>
+              <w:rPr>
+                <w:rFonts w:ascii="Times New Roman" w:hAnsi="Times New Roman" w:cs="Times New Roman"/>
+                <w:sz w:val="24"/>
+                <w:lang w:val="en-US"/>
+              </w:rPr>
+              <w:t>Kernel of scheduler</w:t>
+            </w:r>
+          </w:p>
+        </w:tc>
+        <w:tc>
+          <w:tcPr>
+            <w:tcW w:w="2307" w:type="dxa"/>
+          </w:tcPr>
+          <w:p>
+            <w:pPr>
+              <w:cnfStyle w:val="000000100000" w:firstRow="0" w:lastRow="0" w:firstColumn="0" w:lastColumn="0" w:oddVBand="0" w:evenVBand="0" w:oddHBand="1" w:evenHBand="0" w:firstRowFirstColumn="0" w:firstRowLastColumn="0" w:lastRowFirstColumn="0" w:lastRowLastColumn="0"/>
+              <w:rPr>
+                <w:rFonts w:ascii="Times New Roman" w:hAnsi="Times New Roman" w:cs="Times New Roman"/>
+                <w:sz w:val="24"/>
+                <w:lang w:val="en-US"/>
+              </w:rPr>
+            </w:pPr>
+            <w:r>
+              <w:rPr>
+                <w:rFonts w:ascii="Times New Roman" w:hAnsi="Times New Roman" w:cs="Times New Roman"/>
+                <w:sz w:val="24"/>
+                <w:lang w:val="en-US"/>
+              </w:rPr>
+              <w:t>No</w:t>
+            </w:r>
+          </w:p>
+        </w:tc>
+      </w:tr>
+      <w:tr>
+        <w:tc>
+          <w:tcPr>
+            <w:cnfStyle w:val="001000000000" w:firstRow="0" w:lastRow="0" w:firstColumn="1" w:lastColumn="0" w:oddVBand="0" w:evenVBand="0" w:oddHBand="0" w:evenHBand="0" w:firstRowFirstColumn="0" w:firstRowLastColumn="0" w:lastRowFirstColumn="0" w:lastRowLastColumn="0"/>
+            <w:tcW w:w="3544" w:type="dxa"/>
+          </w:tcPr>
+          <w:p>
+            <w:pPr>
+              <w:rPr>
+                <w:rFonts w:ascii="Times New Roman" w:hAnsi="Times New Roman" w:cs="Times New Roman"/>
+                <w:b w:val="0"/>
+                <w:sz w:val="24"/>
+                <w:lang w:val="en-US"/>
+              </w:rPr>
+            </w:pPr>
+            <w:proofErr w:type="spellStart"/>
+            <w:r>
+              <w:rPr>
+                <w:rFonts w:ascii="Times New Roman" w:hAnsi="Times New Roman" w:cs="Times New Roman"/>
+                <w:b w:val="0"/>
+                <w:sz w:val="24"/>
+                <w:lang w:val="en-US"/>
+              </w:rPr>
+              <w:t>Tasks_init.h</w:t>
+            </w:r>
+            <w:proofErr w:type="spellEnd"/>
+            <w:r>
+              <w:rPr>
+                <w:rFonts w:ascii="Times New Roman" w:hAnsi="Times New Roman" w:cs="Times New Roman"/>
+                <w:b w:val="0"/>
+                <w:sz w:val="24"/>
+                <w:lang w:val="en-US"/>
+              </w:rPr>
+              <w:t xml:space="preserve"> and </w:t>
+            </w:r>
+            <w:proofErr w:type="spellStart"/>
+            <w:r>
+              <w:rPr>
+                <w:rFonts w:ascii="Times New Roman" w:hAnsi="Times New Roman" w:cs="Times New Roman"/>
+                <w:b w:val="0"/>
+                <w:sz w:val="24"/>
+                <w:lang w:val="en-US"/>
+              </w:rPr>
+              <w:t>Tasks_init.c</w:t>
+            </w:r>
+            <w:proofErr w:type="spellEnd"/>
+          </w:p>
+        </w:tc>
+        <w:tc>
+          <w:tcPr>
+            <w:tcW w:w="2977" w:type="dxa"/>
+          </w:tcPr>
+          <w:p>
+            <w:pPr>
+              <w:cnfStyle w:val="000000000000" w:firstRow="0" w:lastRow="0" w:firstColumn="0" w:lastColumn="0" w:oddVBand="0" w:evenVBand="0" w:oddHBand="0" w:evenHBand="0" w:firstRowFirstColumn="0" w:firstRowLastColumn="0" w:lastRowFirstColumn="0" w:lastRowLastColumn="0"/>
+              <w:rPr>
+                <w:rFonts w:ascii="Times New Roman" w:hAnsi="Times New Roman" w:cs="Times New Roman"/>
+                <w:sz w:val="24"/>
+                <w:lang w:val="en-US"/>
+              </w:rPr>
+            </w:pPr>
+            <w:r>
+              <w:rPr>
+                <w:rFonts w:ascii="Times New Roman" w:hAnsi="Times New Roman" w:cs="Times New Roman"/>
+                <w:sz w:val="24"/>
+                <w:lang w:val="en-US"/>
+              </w:rPr>
+              <w:t>Definition of tasks</w:t>
+            </w:r>
+          </w:p>
+        </w:tc>
+        <w:tc>
+          <w:tcPr>
+            <w:tcW w:w="2307" w:type="dxa"/>
+          </w:tcPr>
+          <w:p>
+            <w:pPr>
+              <w:cnfStyle w:val="000000000000" w:firstRow="0" w:lastRow="0" w:firstColumn="0" w:lastColumn="0" w:oddVBand="0" w:evenVBand="0" w:oddHBand="0" w:evenHBand="0" w:firstRowFirstColumn="0" w:firstRowLastColumn="0" w:lastRowFirstColumn="0" w:lastRowLastColumn="0"/>
+              <w:rPr>
+                <w:rFonts w:ascii="Times New Roman" w:hAnsi="Times New Roman" w:cs="Times New Roman"/>
+                <w:sz w:val="24"/>
+                <w:lang w:val="en-US"/>
+              </w:rPr>
+            </w:pPr>
+            <w:r>
+              <w:rPr>
+                <w:rFonts w:ascii="Times New Roman" w:hAnsi="Times New Roman" w:cs="Times New Roman"/>
+                <w:sz w:val="24"/>
+                <w:lang w:val="en-US"/>
+              </w:rPr>
+              <w:t>Yes</w:t>
+            </w:r>
+          </w:p>
+        </w:tc>
+      </w:tr>
+      <w:tr>
+        <w:trPr>
+          <w:cnfStyle w:val="000000100000" w:firstRow="0" w:lastRow="0" w:firstColumn="0" w:lastColumn="0" w:oddVBand="0" w:evenVBand="0" w:oddHBand="1" w:evenHBand="0" w:firstRowFirstColumn="0" w:firstRowLastColumn="0" w:lastRowFirstColumn="0" w:lastRowLastColumn="0"/>
+        </w:trPr>
+        <w:tc>
+          <w:tcPr>
+            <w:cnfStyle w:val="001000000000" w:firstRow="0" w:lastRow="0" w:firstColumn="1" w:lastColumn="0" w:oddVBand="0" w:evenVBand="0" w:oddHBand="0" w:evenHBand="0" w:firstRowFirstColumn="0" w:firstRowLastColumn="0" w:lastRowFirstColumn="0" w:lastRowLastColumn="0"/>
+            <w:tcW w:w="3544" w:type="dxa"/>
+          </w:tcPr>
+          <w:p>
+            <w:pPr>
+              <w:rPr>
+                <w:rFonts w:ascii="Times New Roman" w:hAnsi="Times New Roman" w:cs="Times New Roman"/>
+                <w:b w:val="0"/>
+                <w:sz w:val="24"/>
+                <w:lang w:val="en-US"/>
+              </w:rPr>
+            </w:pPr>
+            <w:proofErr w:type="spellStart"/>
+            <w:r>
+              <w:rPr>
+                <w:rFonts w:ascii="Times New Roman" w:hAnsi="Times New Roman" w:cs="Times New Roman"/>
+                <w:b w:val="0"/>
+                <w:sz w:val="24"/>
+                <w:lang w:val="en-US"/>
+              </w:rPr>
+              <w:t>Tasks.h</w:t>
+            </w:r>
+            <w:proofErr w:type="spellEnd"/>
+            <w:r>
+              <w:rPr>
+                <w:rFonts w:ascii="Times New Roman" w:hAnsi="Times New Roman" w:cs="Times New Roman"/>
+                <w:b w:val="0"/>
+                <w:sz w:val="24"/>
+                <w:lang w:val="en-US"/>
+              </w:rPr>
+              <w:t xml:space="preserve"> and </w:t>
+            </w:r>
+            <w:proofErr w:type="spellStart"/>
+            <w:r>
+              <w:rPr>
+                <w:rFonts w:ascii="Times New Roman" w:hAnsi="Times New Roman" w:cs="Times New Roman"/>
+                <w:b w:val="0"/>
+                <w:sz w:val="24"/>
+                <w:lang w:val="en-US"/>
+              </w:rPr>
+              <w:t>Tasks.c</w:t>
+            </w:r>
+            <w:proofErr w:type="spellEnd"/>
+          </w:p>
+        </w:tc>
+        <w:tc>
+          <w:tcPr>
+            <w:tcW w:w="2977" w:type="dxa"/>
+          </w:tcPr>
+          <w:p>
+            <w:pPr>
+              <w:cnfStyle w:val="000000100000" w:firstRow="0" w:lastRow="0" w:firstColumn="0" w:lastColumn="0" w:oddVBand="0" w:evenVBand="0" w:oddHBand="1" w:evenHBand="0" w:firstRowFirstColumn="0" w:firstRowLastColumn="0" w:lastRowFirstColumn="0" w:lastRowLastColumn="0"/>
+              <w:rPr>
+                <w:rFonts w:ascii="Times New Roman" w:hAnsi="Times New Roman" w:cs="Times New Roman"/>
+                <w:sz w:val="24"/>
+                <w:lang w:val="en-US"/>
+              </w:rPr>
+            </w:pPr>
+            <w:r>
+              <w:rPr>
+                <w:rFonts w:ascii="Times New Roman" w:hAnsi="Times New Roman" w:cs="Times New Roman"/>
+                <w:sz w:val="24"/>
+                <w:lang w:val="en-US"/>
+              </w:rPr>
+              <w:t>Implementation of</w:t>
+            </w:r>
+            <w:r>
+              <w:rPr>
+                <w:rFonts w:ascii="Times New Roman" w:hAnsi="Times New Roman" w:cs="Times New Roman"/>
+                <w:sz w:val="24"/>
+                <w:lang w:val="en-US"/>
+              </w:rPr>
+              <w:t xml:space="preserve"> tasks</w:t>
+            </w:r>
+          </w:p>
+        </w:tc>
+        <w:tc>
+          <w:tcPr>
+            <w:tcW w:w="2307" w:type="dxa"/>
+          </w:tcPr>
+          <w:p>
+            <w:pPr>
+              <w:cnfStyle w:val="000000100000" w:firstRow="0" w:lastRow="0" w:firstColumn="0" w:lastColumn="0" w:oddVBand="0" w:evenVBand="0" w:oddHBand="1" w:evenHBand="0" w:firstRowFirstColumn="0" w:firstRowLastColumn="0" w:lastRowFirstColumn="0" w:lastRowLastColumn="0"/>
+              <w:rPr>
+                <w:rFonts w:ascii="Times New Roman" w:hAnsi="Times New Roman" w:cs="Times New Roman"/>
+                <w:sz w:val="24"/>
+                <w:lang w:val="en-US"/>
+              </w:rPr>
+            </w:pPr>
+            <w:r>
+              <w:rPr>
+                <w:rFonts w:ascii="Times New Roman" w:hAnsi="Times New Roman" w:cs="Times New Roman"/>
+                <w:sz w:val="24"/>
+                <w:lang w:val="en-US"/>
+              </w:rPr>
+              <w:t>Yes</w:t>
+            </w:r>
+          </w:p>
+        </w:tc>
+      </w:tr>
+      <w:tr>
+        <w:tc>
+          <w:tcPr>
+            <w:cnfStyle w:val="001000000000" w:firstRow="0" w:lastRow="0" w:firstColumn="1" w:lastColumn="0" w:oddVBand="0" w:evenVBand="0" w:oddHBand="0" w:evenHBand="0" w:firstRowFirstColumn="0" w:firstRowLastColumn="0" w:lastRowFirstColumn="0" w:lastRowLastColumn="0"/>
+            <w:tcW w:w="3544" w:type="dxa"/>
+          </w:tcPr>
+          <w:p>
+            <w:pPr>
+              <w:rPr>
+                <w:rFonts w:ascii="Times New Roman" w:hAnsi="Times New Roman" w:cs="Times New Roman"/>
+                <w:b w:val="0"/>
+                <w:sz w:val="24"/>
+                <w:lang w:val="en-US"/>
+              </w:rPr>
+            </w:pPr>
+            <w:proofErr w:type="spellStart"/>
+            <w:r>
+              <w:rPr>
+                <w:rFonts w:ascii="Times New Roman" w:hAnsi="Times New Roman" w:cs="Times New Roman"/>
+                <w:b w:val="0"/>
+                <w:sz w:val="24"/>
+                <w:lang w:val="en-US"/>
+              </w:rPr>
+              <w:t>HAL.h</w:t>
+            </w:r>
+            <w:proofErr w:type="spellEnd"/>
+            <w:r>
+              <w:rPr>
+                <w:rFonts w:ascii="Times New Roman" w:hAnsi="Times New Roman" w:cs="Times New Roman"/>
+                <w:b w:val="0"/>
+                <w:sz w:val="24"/>
+                <w:lang w:val="en-US"/>
+              </w:rPr>
+              <w:t xml:space="preserve"> and </w:t>
+            </w:r>
+            <w:proofErr w:type="spellStart"/>
+            <w:r>
+              <w:rPr>
+                <w:rFonts w:ascii="Times New Roman" w:hAnsi="Times New Roman" w:cs="Times New Roman"/>
+                <w:b w:val="0"/>
+                <w:sz w:val="24"/>
+                <w:lang w:val="en-US"/>
+              </w:rPr>
+              <w:t>HAL.c</w:t>
+            </w:r>
+            <w:proofErr w:type="spellEnd"/>
+          </w:p>
+        </w:tc>
+        <w:tc>
+          <w:tcPr>
+            <w:tcW w:w="2977" w:type="dxa"/>
+          </w:tcPr>
+          <w:p>
+            <w:pPr>
+              <w:cnfStyle w:val="000000000000" w:firstRow="0" w:lastRow="0" w:firstColumn="0" w:lastColumn="0" w:oddVBand="0" w:evenVBand="0" w:oddHBand="0" w:evenHBand="0" w:firstRowFirstColumn="0" w:firstRowLastColumn="0" w:lastRowFirstColumn="0" w:lastRowLastColumn="0"/>
+              <w:rPr>
+                <w:rFonts w:ascii="Times New Roman" w:hAnsi="Times New Roman" w:cs="Times New Roman"/>
+                <w:sz w:val="24"/>
+                <w:lang w:val="en-US"/>
+              </w:rPr>
+            </w:pPr>
+            <w:r>
+              <w:rPr>
+                <w:rFonts w:ascii="Times New Roman" w:hAnsi="Times New Roman" w:cs="Times New Roman"/>
+                <w:sz w:val="24"/>
+                <w:lang w:val="en-US"/>
+              </w:rPr>
+              <w:t>Hardware Application Layer</w:t>
+            </w:r>
+          </w:p>
+        </w:tc>
+        <w:tc>
+          <w:tcPr>
+            <w:tcW w:w="2307" w:type="dxa"/>
+          </w:tcPr>
+          <w:p>
+            <w:pPr>
+              <w:cnfStyle w:val="000000000000" w:firstRow="0" w:lastRow="0" w:firstColumn="0" w:lastColumn="0" w:oddVBand="0" w:evenVBand="0" w:oddHBand="0" w:evenHBand="0" w:firstRowFirstColumn="0" w:firstRowLastColumn="0" w:lastRowFirstColumn="0" w:lastRowLastColumn="0"/>
+              <w:rPr>
+                <w:rFonts w:ascii="Times New Roman" w:hAnsi="Times New Roman" w:cs="Times New Roman"/>
+                <w:sz w:val="24"/>
+                <w:lang w:val="en-US"/>
+              </w:rPr>
+            </w:pPr>
+            <w:r>
+              <w:rPr>
+                <w:rFonts w:ascii="Times New Roman" w:hAnsi="Times New Roman" w:cs="Times New Roman"/>
+                <w:sz w:val="24"/>
+                <w:lang w:val="en-US"/>
+              </w:rPr>
+              <w:t>Yes</w:t>
+            </w:r>
+          </w:p>
+        </w:tc>
+      </w:tr>
+    </w:tbl>
+    <w:p>
+      <w:pPr>
+        <w:rPr>
+          <w:rFonts w:ascii="Times New Roman" w:hAnsi="Times New Roman" w:cs="Times New Roman"/>
+          <w:b/>
+          <w:sz w:val="32"/>
+          <w:lang w:val="en-US"/>
+        </w:rPr>
+      </w:pPr>
+    </w:p>
+    <w:p>
+      <w:pPr>
+        <w:pStyle w:val="Prrafodelista"/>
+        <w:ind w:left="0"/>
+        <w:rPr>
+          <w:rFonts w:ascii="Times New Roman" w:hAnsi="Times New Roman" w:cs="Times New Roman"/>
+          <w:b/>
+          <w:sz w:val="32"/>
+          <w:lang w:val="en-US"/>
+        </w:rPr>
+      </w:pPr>
+      <w:r>
+        <w:rPr>
+          <w:rFonts w:ascii="Times New Roman" w:hAnsi="Times New Roman" w:cs="Times New Roman"/>
+          <w:b/>
+          <w:sz w:val="32"/>
+          <w:lang w:val="en-US"/>
+        </w:rPr>
+        <w:t xml:space="preserve">Section 2. </w:t>
+      </w:r>
+      <w:r>
+        <w:rPr>
+          <w:rFonts w:ascii="Times New Roman" w:hAnsi="Times New Roman" w:cs="Times New Roman"/>
+          <w:b/>
+          <w:sz w:val="32"/>
+          <w:lang w:val="en-US"/>
+        </w:rPr>
+        <w:t>Add a new task</w:t>
+      </w:r>
+    </w:p>
+    <w:p>
+      <w:pPr>
+        <w:pStyle w:val="Prrafodelista"/>
+        <w:ind w:left="0"/>
+        <w:rPr>
+          <w:rFonts w:ascii="Times New Roman" w:hAnsi="Times New Roman" w:cs="Times New Roman"/>
+          <w:b/>
+          <w:sz w:val="32"/>
+          <w:lang w:val="en-US"/>
+        </w:rPr>
+      </w:pPr>
+    </w:p>
+    <w:p>
+      <w:pPr>
+        <w:pStyle w:val="Prrafodelista"/>
+        <w:numPr>
+          <w:ilvl w:val="0"/>
+          <w:numId w:val="4"/>
+        </w:numPr>
+        <w:rPr>
+          <w:rFonts w:ascii="Times New Roman" w:hAnsi="Times New Roman" w:cs="Times New Roman"/>
+          <w:b/>
+          <w:sz w:val="24"/>
+          <w:lang w:val="en-US"/>
+        </w:rPr>
+      </w:pPr>
+      <w:r>
+        <w:rPr>
+          <w:rFonts w:ascii="Times New Roman" w:hAnsi="Times New Roman" w:cs="Times New Roman"/>
+          <w:b/>
+          <w:sz w:val="24"/>
+          <w:lang w:val="en-US"/>
+        </w:rPr>
+        <w:t xml:space="preserve">Modify </w:t>
+      </w:r>
+      <w:proofErr w:type="spellStart"/>
+      <w:r>
+        <w:rPr>
+          <w:rFonts w:ascii="Times New Roman" w:hAnsi="Times New Roman" w:cs="Times New Roman"/>
+          <w:b/>
+          <w:sz w:val="24"/>
+          <w:lang w:val="en-US"/>
+        </w:rPr>
+        <w:t>Tasks_init.c</w:t>
+      </w:r>
+      <w:proofErr w:type="spellEnd"/>
+    </w:p>
+    <w:p>
+      <w:pPr>
+        <w:ind w:left="720"/>
+        <w:rPr>
+          <w:rFonts w:ascii="Times New Roman" w:hAnsi="Times New Roman" w:cs="Times New Roman"/>
+          <w:sz w:val="24"/>
+          <w:lang w:val="en-US"/>
+        </w:rPr>
+      </w:pPr>
+      <w:r>
+        <w:rPr>
+          <w:rFonts w:ascii="Times New Roman" w:hAnsi="Times New Roman" w:cs="Times New Roman"/>
+          <w:sz w:val="24"/>
+          <w:lang w:val="en-US"/>
+        </w:rPr>
+        <w:t>The enumeration - -must be updated.</w:t>
+      </w:r>
+    </w:p>
+    <w:p>
+      <w:pPr>
+        <w:ind w:left="720"/>
+        <w:rPr>
+          <w:rFonts w:ascii="Times New Roman" w:hAnsi="Times New Roman" w:cs="Times New Roman"/>
+          <w:sz w:val="24"/>
+          <w:lang w:val="en-US"/>
+        </w:rPr>
+      </w:pPr>
+      <w:r>
+        <w:rPr>
+          <w:rFonts w:ascii="Times New Roman" w:hAnsi="Times New Roman" w:cs="Times New Roman"/>
+          <w:sz w:val="24"/>
+          <w:lang w:val="en-US"/>
+        </w:rPr>
+        <w:t>The array - - must be updated.</w:t>
+      </w:r>
+    </w:p>
+    <w:p>
+      <w:pPr>
+        <w:ind w:left="720"/>
+        <w:rPr>
+          <w:rFonts w:ascii="Times New Roman" w:hAnsi="Times New Roman" w:cs="Times New Roman"/>
+          <w:sz w:val="24"/>
+          <w:lang w:val="en-US"/>
+        </w:rPr>
+      </w:pPr>
+      <w:r>
+        <w:rPr>
+          <w:rFonts w:ascii="Times New Roman" w:hAnsi="Times New Roman" w:cs="Times New Roman"/>
+          <w:sz w:val="24"/>
+          <w:lang w:val="en-US"/>
+        </w:rPr>
+        <w:tab/>
+        <w:t>Explain the ticks and structure of the array</w:t>
+      </w:r>
+    </w:p>
+    <w:p>
+      <w:pPr>
+        <w:ind w:left="720"/>
+        <w:rPr>
+          <w:rFonts w:ascii="Times New Roman" w:hAnsi="Times New Roman" w:cs="Times New Roman"/>
+          <w:b/>
+          <w:sz w:val="24"/>
+          <w:lang w:val="en-US"/>
+        </w:rPr>
+      </w:pPr>
+    </w:p>
+    <w:p>
+      <w:pPr>
+        <w:pStyle w:val="Prrafodelista"/>
+        <w:numPr>
+          <w:ilvl w:val="0"/>
+          <w:numId w:val="4"/>
+        </w:numPr>
+        <w:rPr>
+          <w:rFonts w:ascii="Times New Roman" w:hAnsi="Times New Roman" w:cs="Times New Roman"/>
+          <w:sz w:val="24"/>
+          <w:lang w:val="en-US"/>
+        </w:rPr>
+      </w:pPr>
+      <w:r>
+        <w:rPr>
+          <w:rFonts w:ascii="Times New Roman" w:hAnsi="Times New Roman" w:cs="Times New Roman"/>
+          <w:b/>
+          <w:sz w:val="24"/>
+          <w:lang w:val="en-US"/>
+        </w:rPr>
+        <w:t xml:space="preserve">Modify </w:t>
+      </w:r>
+      <w:proofErr w:type="spellStart"/>
+      <w:r>
+        <w:rPr>
+          <w:rFonts w:ascii="Times New Roman" w:hAnsi="Times New Roman" w:cs="Times New Roman"/>
+          <w:b/>
+          <w:sz w:val="24"/>
+          <w:lang w:val="en-US"/>
+        </w:rPr>
+        <w:t>Tasks.h</w:t>
+      </w:r>
+      <w:proofErr w:type="spellEnd"/>
+      <w:r>
+        <w:rPr>
+          <w:rFonts w:ascii="Times New Roman" w:hAnsi="Times New Roman" w:cs="Times New Roman"/>
+          <w:b/>
+          <w:sz w:val="24"/>
+          <w:lang w:val="en-US"/>
+        </w:rPr>
+        <w:t xml:space="preserve"> and </w:t>
+      </w:r>
+      <w:proofErr w:type="spellStart"/>
+      <w:r>
+        <w:rPr>
+          <w:rFonts w:ascii="Times New Roman" w:hAnsi="Times New Roman" w:cs="Times New Roman"/>
+          <w:b/>
+          <w:sz w:val="24"/>
+          <w:lang w:val="en-US"/>
+        </w:rPr>
+        <w:t>Tasks.c</w:t>
+      </w:r>
+      <w:proofErr w:type="spellEnd"/>
+    </w:p>
+    <w:p>
+      <w:pPr>
+        <w:ind w:left="720"/>
+        <w:rPr>
+          <w:rFonts w:ascii="Times New Roman" w:hAnsi="Times New Roman" w:cs="Times New Roman"/>
+          <w:sz w:val="24"/>
+          <w:lang w:val="en-US"/>
+        </w:rPr>
+      </w:pPr>
+      <w:r>
+        <w:rPr>
+          <w:rFonts w:ascii="Times New Roman" w:hAnsi="Times New Roman" w:cs="Times New Roman"/>
+          <w:sz w:val="24"/>
+          <w:lang w:val="en-US"/>
+        </w:rPr>
+        <w:t xml:space="preserve">The function of the task added </w:t>
+      </w:r>
+      <w:proofErr w:type="gramStart"/>
+      <w:r>
+        <w:rPr>
+          <w:rFonts w:ascii="Times New Roman" w:hAnsi="Times New Roman" w:cs="Times New Roman"/>
+          <w:sz w:val="24"/>
+          <w:lang w:val="en-US"/>
+        </w:rPr>
+        <w:t>must be declared and implemented</w:t>
+      </w:r>
+      <w:proofErr w:type="gramEnd"/>
+      <w:r>
+        <w:rPr>
+          <w:rFonts w:ascii="Times New Roman" w:hAnsi="Times New Roman" w:cs="Times New Roman"/>
+          <w:sz w:val="24"/>
+          <w:lang w:val="en-US"/>
+        </w:rPr>
+        <w:t>.</w:t>
+      </w:r>
+    </w:p>
+    <w:p>
+      <w:pPr>
+        <w:rPr>
+          <w:rFonts w:ascii="Times New Roman" w:hAnsi="Times New Roman" w:cs="Times New Roman"/>
+          <w:b/>
+          <w:sz w:val="36"/>
+        </w:rPr>
+      </w:pPr>
     </w:p>
     <w:sectPr>
       <w:pgSz w:w="12240" w:h="15840"/>
@@ -14,6 +919,424 @@
     </w:sectPr>
   </w:body>
 </w:document>
+</file>
+
+<file path=word/numbering.xml><?xml version="1.0" encoding="utf-8"?>
+<w:numbering xmlns:wpc="http://schemas.microsoft.com/office/word/2010/wordprocessingCanvas" xmlns:mc="http://schemas.openxmlformats.org/markup-compatibility/2006" xmlns:o="urn:schemas-microsoft-com:office:office" xmlns:r="http://schemas.openxmlformats.org/officeDocument/2006/relationships" xmlns:m="http://schemas.openxmlformats.org/officeDocument/2006/math" xmlns:v="urn:schemas-microsoft-com:vml" xmlns:wp14="http://schemas.microsoft.com/office/word/2010/wordprocessingDrawing" xmlns:wp="http://schemas.openxmlformats.org/drawingml/2006/wordprocessingDrawing" xmlns:w10="urn:schemas-microsoft-com:office:word" xmlns:w="http://schemas.openxmlformats.org/wordprocessingml/2006/main" xmlns:w14="http://schemas.microsoft.com/office/word/2010/wordml" xmlns:w15="http://schemas.microsoft.com/office/word/2012/wordml" xmlns:wpg="http://schemas.microsoft.com/office/word/2010/wordprocessingGroup" xmlns:wpi="http://schemas.microsoft.com/office/word/2010/wordprocessingInk" xmlns:wne="http://schemas.microsoft.com/office/word/2006/wordml" xmlns:wps="http://schemas.microsoft.com/office/word/2010/wordprocessingShape" mc:Ignorable="w14 w15 wp14">
+  <w:abstractNum w:abstractNumId="0" w15:restartNumberingAfterBreak="0">
+    <w:nsid w:val="0D733A19"/>
+    <w:multiLevelType w:val="hybridMultilevel"/>
+    <w:tmpl w:val="0CA43434"/>
+    <w:lvl w:ilvl="0" w:tplc="080A0001">
+      <w:start w:val="1"/>
+      <w:numFmt w:val="bullet"/>
+      <w:lvlText w:val=""/>
+      <w:lvlJc w:val="left"/>
+      <w:pPr>
+        <w:ind w:left="720" w:hanging="360"/>
+      </w:pPr>
+      <w:rPr>
+        <w:rFonts w:ascii="Symbol" w:hAnsi="Symbol" w:hint="default"/>
+      </w:rPr>
+    </w:lvl>
+    <w:lvl w:ilvl="1" w:tplc="080A0003" w:tentative="1">
+      <w:start w:val="1"/>
+      <w:numFmt w:val="bullet"/>
+      <w:lvlText w:val="o"/>
+      <w:lvlJc w:val="left"/>
+      <w:pPr>
+        <w:ind w:left="1440" w:hanging="360"/>
+      </w:pPr>
+      <w:rPr>
+        <w:rFonts w:ascii="Courier New" w:hAnsi="Courier New" w:cs="Courier New" w:hint="default"/>
+      </w:rPr>
+    </w:lvl>
+    <w:lvl w:ilvl="2" w:tplc="080A0005" w:tentative="1">
+      <w:start w:val="1"/>
+      <w:numFmt w:val="bullet"/>
+      <w:lvlText w:val=""/>
+      <w:lvlJc w:val="left"/>
+      <w:pPr>
+        <w:ind w:left="2160" w:hanging="360"/>
+      </w:pPr>
+      <w:rPr>
+        <w:rFonts w:ascii="Wingdings" w:hAnsi="Wingdings" w:hint="default"/>
+      </w:rPr>
+    </w:lvl>
+    <w:lvl w:ilvl="3" w:tplc="080A0001" w:tentative="1">
+      <w:start w:val="1"/>
+      <w:numFmt w:val="bullet"/>
+      <w:lvlText w:val=""/>
+      <w:lvlJc w:val="left"/>
+      <w:pPr>
+        <w:ind w:left="2880" w:hanging="360"/>
+      </w:pPr>
+      <w:rPr>
+        <w:rFonts w:ascii="Symbol" w:hAnsi="Symbol" w:hint="default"/>
+      </w:rPr>
+    </w:lvl>
+    <w:lvl w:ilvl="4" w:tplc="080A0003" w:tentative="1">
+      <w:start w:val="1"/>
+      <w:numFmt w:val="bullet"/>
+      <w:lvlText w:val="o"/>
+      <w:lvlJc w:val="left"/>
+      <w:pPr>
+        <w:ind w:left="3600" w:hanging="360"/>
+      </w:pPr>
+      <w:rPr>
+        <w:rFonts w:ascii="Courier New" w:hAnsi="Courier New" w:cs="Courier New" w:hint="default"/>
+      </w:rPr>
+    </w:lvl>
+    <w:lvl w:ilvl="5" w:tplc="080A0005" w:tentative="1">
+      <w:start w:val="1"/>
+      <w:numFmt w:val="bullet"/>
+      <w:lvlText w:val=""/>
+      <w:lvlJc w:val="left"/>
+      <w:pPr>
+        <w:ind w:left="4320" w:hanging="360"/>
+      </w:pPr>
+      <w:rPr>
+        <w:rFonts w:ascii="Wingdings" w:hAnsi="Wingdings" w:hint="default"/>
+      </w:rPr>
+    </w:lvl>
+    <w:lvl w:ilvl="6" w:tplc="080A0001" w:tentative="1">
+      <w:start w:val="1"/>
+      <w:numFmt w:val="bullet"/>
+      <w:lvlText w:val=""/>
+      <w:lvlJc w:val="left"/>
+      <w:pPr>
+        <w:ind w:left="5040" w:hanging="360"/>
+      </w:pPr>
+      <w:rPr>
+        <w:rFonts w:ascii="Symbol" w:hAnsi="Symbol" w:hint="default"/>
+      </w:rPr>
+    </w:lvl>
+    <w:lvl w:ilvl="7" w:tplc="080A0003" w:tentative="1">
+      <w:start w:val="1"/>
+      <w:numFmt w:val="bullet"/>
+      <w:lvlText w:val="o"/>
+      <w:lvlJc w:val="left"/>
+      <w:pPr>
+        <w:ind w:left="5760" w:hanging="360"/>
+      </w:pPr>
+      <w:rPr>
+        <w:rFonts w:ascii="Courier New" w:hAnsi="Courier New" w:cs="Courier New" w:hint="default"/>
+      </w:rPr>
+    </w:lvl>
+    <w:lvl w:ilvl="8" w:tplc="080A0005" w:tentative="1">
+      <w:start w:val="1"/>
+      <w:numFmt w:val="bullet"/>
+      <w:lvlText w:val=""/>
+      <w:lvlJc w:val="left"/>
+      <w:pPr>
+        <w:ind w:left="6480" w:hanging="360"/>
+      </w:pPr>
+      <w:rPr>
+        <w:rFonts w:ascii="Wingdings" w:hAnsi="Wingdings" w:hint="default"/>
+      </w:rPr>
+    </w:lvl>
+  </w:abstractNum>
+  <w:abstractNum w:abstractNumId="1" w15:restartNumberingAfterBreak="0">
+    <w:nsid w:val="35A111C1"/>
+    <w:multiLevelType w:val="hybridMultilevel"/>
+    <w:tmpl w:val="44FCE764"/>
+    <w:lvl w:ilvl="0" w:tplc="080A000F">
+      <w:start w:val="1"/>
+      <w:numFmt w:val="decimal"/>
+      <w:lvlText w:val="%1."/>
+      <w:lvlJc w:val="left"/>
+      <w:pPr>
+        <w:ind w:left="720" w:hanging="360"/>
+      </w:pPr>
+      <w:rPr>
+        <w:rFonts w:hint="default"/>
+      </w:rPr>
+    </w:lvl>
+    <w:lvl w:ilvl="1" w:tplc="080A0019" w:tentative="1">
+      <w:start w:val="1"/>
+      <w:numFmt w:val="lowerLetter"/>
+      <w:lvlText w:val="%2."/>
+      <w:lvlJc w:val="left"/>
+      <w:pPr>
+        <w:ind w:left="1440" w:hanging="360"/>
+      </w:pPr>
+    </w:lvl>
+    <w:lvl w:ilvl="2" w:tplc="080A001B" w:tentative="1">
+      <w:start w:val="1"/>
+      <w:numFmt w:val="lowerRoman"/>
+      <w:lvlText w:val="%3."/>
+      <w:lvlJc w:val="right"/>
+      <w:pPr>
+        <w:ind w:left="2160" w:hanging="180"/>
+      </w:pPr>
+    </w:lvl>
+    <w:lvl w:ilvl="3" w:tplc="080A000F" w:tentative="1">
+      <w:start w:val="1"/>
+      <w:numFmt w:val="decimal"/>
+      <w:lvlText w:val="%4."/>
+      <w:lvlJc w:val="left"/>
+      <w:pPr>
+        <w:ind w:left="2880" w:hanging="360"/>
+      </w:pPr>
+    </w:lvl>
+    <w:lvl w:ilvl="4" w:tplc="080A0019" w:tentative="1">
+      <w:start w:val="1"/>
+      <w:numFmt w:val="lowerLetter"/>
+      <w:lvlText w:val="%5."/>
+      <w:lvlJc w:val="left"/>
+      <w:pPr>
+        <w:ind w:left="3600" w:hanging="360"/>
+      </w:pPr>
+    </w:lvl>
+    <w:lvl w:ilvl="5" w:tplc="080A001B" w:tentative="1">
+      <w:start w:val="1"/>
+      <w:numFmt w:val="lowerRoman"/>
+      <w:lvlText w:val="%6."/>
+      <w:lvlJc w:val="right"/>
+      <w:pPr>
+        <w:ind w:left="4320" w:hanging="180"/>
+      </w:pPr>
+    </w:lvl>
+    <w:lvl w:ilvl="6" w:tplc="080A000F" w:tentative="1">
+      <w:start w:val="1"/>
+      <w:numFmt w:val="decimal"/>
+      <w:lvlText w:val="%7."/>
+      <w:lvlJc w:val="left"/>
+      <w:pPr>
+        <w:ind w:left="5040" w:hanging="360"/>
+      </w:pPr>
+    </w:lvl>
+    <w:lvl w:ilvl="7" w:tplc="080A0019" w:tentative="1">
+      <w:start w:val="1"/>
+      <w:numFmt w:val="lowerLetter"/>
+      <w:lvlText w:val="%8."/>
+      <w:lvlJc w:val="left"/>
+      <w:pPr>
+        <w:ind w:left="5760" w:hanging="360"/>
+      </w:pPr>
+    </w:lvl>
+    <w:lvl w:ilvl="8" w:tplc="080A001B" w:tentative="1">
+      <w:start w:val="1"/>
+      <w:numFmt w:val="lowerRoman"/>
+      <w:lvlText w:val="%9."/>
+      <w:lvlJc w:val="right"/>
+      <w:pPr>
+        <w:ind w:left="6480" w:hanging="180"/>
+      </w:pPr>
+    </w:lvl>
+  </w:abstractNum>
+  <w:abstractNum w:abstractNumId="2" w15:restartNumberingAfterBreak="0">
+    <w:nsid w:val="3AE05E11"/>
+    <w:multiLevelType w:val="hybridMultilevel"/>
+    <w:tmpl w:val="D3A89172"/>
+    <w:lvl w:ilvl="0" w:tplc="080A0001">
+      <w:start w:val="1"/>
+      <w:numFmt w:val="bullet"/>
+      <w:lvlText w:val=""/>
+      <w:lvlJc w:val="left"/>
+      <w:pPr>
+        <w:ind w:left="720" w:hanging="360"/>
+      </w:pPr>
+      <w:rPr>
+        <w:rFonts w:ascii="Symbol" w:hAnsi="Symbol" w:hint="default"/>
+      </w:rPr>
+    </w:lvl>
+    <w:lvl w:ilvl="1" w:tplc="080A0003" w:tentative="1">
+      <w:start w:val="1"/>
+      <w:numFmt w:val="bullet"/>
+      <w:lvlText w:val="o"/>
+      <w:lvlJc w:val="left"/>
+      <w:pPr>
+        <w:ind w:left="1440" w:hanging="360"/>
+      </w:pPr>
+      <w:rPr>
+        <w:rFonts w:ascii="Courier New" w:hAnsi="Courier New" w:cs="Courier New" w:hint="default"/>
+      </w:rPr>
+    </w:lvl>
+    <w:lvl w:ilvl="2" w:tplc="080A0005" w:tentative="1">
+      <w:start w:val="1"/>
+      <w:numFmt w:val="bullet"/>
+      <w:lvlText w:val=""/>
+      <w:lvlJc w:val="left"/>
+      <w:pPr>
+        <w:ind w:left="2160" w:hanging="360"/>
+      </w:pPr>
+      <w:rPr>
+        <w:rFonts w:ascii="Wingdings" w:hAnsi="Wingdings" w:hint="default"/>
+      </w:rPr>
+    </w:lvl>
+    <w:lvl w:ilvl="3" w:tplc="080A0001" w:tentative="1">
+      <w:start w:val="1"/>
+      <w:numFmt w:val="bullet"/>
+      <w:lvlText w:val=""/>
+      <w:lvlJc w:val="left"/>
+      <w:pPr>
+        <w:ind w:left="2880" w:hanging="360"/>
+      </w:pPr>
+      <w:rPr>
+        <w:rFonts w:ascii="Symbol" w:hAnsi="Symbol" w:hint="default"/>
+      </w:rPr>
+    </w:lvl>
+    <w:lvl w:ilvl="4" w:tplc="080A0003" w:tentative="1">
+      <w:start w:val="1"/>
+      <w:numFmt w:val="bullet"/>
+      <w:lvlText w:val="o"/>
+      <w:lvlJc w:val="left"/>
+      <w:pPr>
+        <w:ind w:left="3600" w:hanging="360"/>
+      </w:pPr>
+      <w:rPr>
+        <w:rFonts w:ascii="Courier New" w:hAnsi="Courier New" w:cs="Courier New" w:hint="default"/>
+      </w:rPr>
+    </w:lvl>
+    <w:lvl w:ilvl="5" w:tplc="080A0005" w:tentative="1">
+      <w:start w:val="1"/>
+      <w:numFmt w:val="bullet"/>
+      <w:lvlText w:val=""/>
+      <w:lvlJc w:val="left"/>
+      <w:pPr>
+        <w:ind w:left="4320" w:hanging="360"/>
+      </w:pPr>
+      <w:rPr>
+        <w:rFonts w:ascii="Wingdings" w:hAnsi="Wingdings" w:hint="default"/>
+      </w:rPr>
+    </w:lvl>
+    <w:lvl w:ilvl="6" w:tplc="080A0001" w:tentative="1">
+      <w:start w:val="1"/>
+      <w:numFmt w:val="bullet"/>
+      <w:lvlText w:val=""/>
+      <w:lvlJc w:val="left"/>
+      <w:pPr>
+        <w:ind w:left="5040" w:hanging="360"/>
+      </w:pPr>
+      <w:rPr>
+        <w:rFonts w:ascii="Symbol" w:hAnsi="Symbol" w:hint="default"/>
+      </w:rPr>
+    </w:lvl>
+    <w:lvl w:ilvl="7" w:tplc="080A0003" w:tentative="1">
+      <w:start w:val="1"/>
+      <w:numFmt w:val="bullet"/>
+      <w:lvlText w:val="o"/>
+      <w:lvlJc w:val="left"/>
+      <w:pPr>
+        <w:ind w:left="5760" w:hanging="360"/>
+      </w:pPr>
+      <w:rPr>
+        <w:rFonts w:ascii="Courier New" w:hAnsi="Courier New" w:cs="Courier New" w:hint="default"/>
+      </w:rPr>
+    </w:lvl>
+    <w:lvl w:ilvl="8" w:tplc="080A0005" w:tentative="1">
+      <w:start w:val="1"/>
+      <w:numFmt w:val="bullet"/>
+      <w:lvlText w:val=""/>
+      <w:lvlJc w:val="left"/>
+      <w:pPr>
+        <w:ind w:left="6480" w:hanging="360"/>
+      </w:pPr>
+      <w:rPr>
+        <w:rFonts w:ascii="Wingdings" w:hAnsi="Wingdings" w:hint="default"/>
+      </w:rPr>
+    </w:lvl>
+  </w:abstractNum>
+  <w:abstractNum w:abstractNumId="3" w15:restartNumberingAfterBreak="0">
+    <w:nsid w:val="7B26373E"/>
+    <w:multiLevelType w:val="hybridMultilevel"/>
+    <w:tmpl w:val="FF10BE86"/>
+    <w:lvl w:ilvl="0" w:tplc="080A000F">
+      <w:start w:val="1"/>
+      <w:numFmt w:val="decimal"/>
+      <w:lvlText w:val="%1."/>
+      <w:lvlJc w:val="left"/>
+      <w:pPr>
+        <w:ind w:left="720" w:hanging="360"/>
+      </w:pPr>
+    </w:lvl>
+    <w:lvl w:ilvl="1" w:tplc="080A0019">
+      <w:start w:val="1"/>
+      <w:numFmt w:val="lowerLetter"/>
+      <w:lvlText w:val="%2."/>
+      <w:lvlJc w:val="left"/>
+      <w:pPr>
+        <w:ind w:left="1440" w:hanging="360"/>
+      </w:pPr>
+    </w:lvl>
+    <w:lvl w:ilvl="2" w:tplc="080A001B" w:tentative="1">
+      <w:start w:val="1"/>
+      <w:numFmt w:val="lowerRoman"/>
+      <w:lvlText w:val="%3."/>
+      <w:lvlJc w:val="right"/>
+      <w:pPr>
+        <w:ind w:left="2160" w:hanging="180"/>
+      </w:pPr>
+    </w:lvl>
+    <w:lvl w:ilvl="3" w:tplc="080A000F" w:tentative="1">
+      <w:start w:val="1"/>
+      <w:numFmt w:val="decimal"/>
+      <w:lvlText w:val="%4."/>
+      <w:lvlJc w:val="left"/>
+      <w:pPr>
+        <w:ind w:left="2880" w:hanging="360"/>
+      </w:pPr>
+    </w:lvl>
+    <w:lvl w:ilvl="4" w:tplc="080A0019" w:tentative="1">
+      <w:start w:val="1"/>
+      <w:numFmt w:val="lowerLetter"/>
+      <w:lvlText w:val="%5."/>
+      <w:lvlJc w:val="left"/>
+      <w:pPr>
+        <w:ind w:left="3600" w:hanging="360"/>
+      </w:pPr>
+    </w:lvl>
+    <w:lvl w:ilvl="5" w:tplc="080A001B" w:tentative="1">
+      <w:start w:val="1"/>
+      <w:numFmt w:val="lowerRoman"/>
+      <w:lvlText w:val="%6."/>
+      <w:lvlJc w:val="right"/>
+      <w:pPr>
+        <w:ind w:left="4320" w:hanging="180"/>
+      </w:pPr>
+    </w:lvl>
+    <w:lvl w:ilvl="6" w:tplc="080A000F" w:tentative="1">
+      <w:start w:val="1"/>
+      <w:numFmt w:val="decimal"/>
+      <w:lvlText w:val="%7."/>
+      <w:lvlJc w:val="left"/>
+      <w:pPr>
+        <w:ind w:left="5040" w:hanging="360"/>
+      </w:pPr>
+    </w:lvl>
+    <w:lvl w:ilvl="7" w:tplc="080A0019" w:tentative="1">
+      <w:start w:val="1"/>
+      <w:numFmt w:val="lowerLetter"/>
+      <w:lvlText w:val="%8."/>
+      <w:lvlJc w:val="left"/>
+      <w:pPr>
+        <w:ind w:left="5760" w:hanging="360"/>
+      </w:pPr>
+    </w:lvl>
+    <w:lvl w:ilvl="8" w:tplc="080A001B" w:tentative="1">
+      <w:start w:val="1"/>
+      <w:numFmt w:val="lowerRoman"/>
+      <w:lvlText w:val="%9."/>
+      <w:lvlJc w:val="right"/>
+      <w:pPr>
+        <w:ind w:left="6480" w:hanging="180"/>
+      </w:pPr>
+    </w:lvl>
+  </w:abstractNum>
+  <w:num w:numId="1">
+    <w:abstractNumId w:val="0"/>
+  </w:num>
+  <w:num w:numId="2">
+    <w:abstractNumId w:val="2"/>
+  </w:num>
+  <w:num w:numId="3">
+    <w:abstractNumId w:val="1"/>
+  </w:num>
+  <w:num w:numId="4">
+    <w:abstractNumId w:val="3"/>
+  </w:num>
+</w:numbering>
 </file>
 
 <file path=word/styles.xml><?xml version="1.0" encoding="utf-8"?>
@@ -437,6 +1760,178 @@
     <w:semiHidden/>
     <w:unhideWhenUsed/>
   </w:style>
+  <w:style w:type="paragraph" w:styleId="Prrafodelista">
+    <w:name w:val="List Paragraph"/>
+    <w:basedOn w:val="Normal"/>
+    <w:uiPriority w:val="34"/>
+    <w:qFormat/>
+    <w:rsid w:val="001651A5"/>
+    <w:pPr>
+      <w:ind w:left="720"/>
+      <w:contextualSpacing/>
+    </w:pPr>
+  </w:style>
+  <w:style w:type="table" w:styleId="Tablaconcuadrcula">
+    <w:name w:val="Table Grid"/>
+    <w:basedOn w:val="Tablanormal"/>
+    <w:uiPriority w:val="39"/>
+    <w:rsid w:val="001651A5"/>
+    <w:pPr>
+      <w:spacing w:after="0" w:line="240" w:lineRule="auto"/>
+    </w:pPr>
+    <w:tblPr>
+      <w:tblBorders>
+        <w:top w:val="single" w:sz="4" w:space="0" w:color="auto"/>
+        <w:left w:val="single" w:sz="4" w:space="0" w:color="auto"/>
+        <w:bottom w:val="single" w:sz="4" w:space="0" w:color="auto"/>
+        <w:right w:val="single" w:sz="4" w:space="0" w:color="auto"/>
+        <w:insideH w:val="single" w:sz="4" w:space="0" w:color="auto"/>
+        <w:insideV w:val="single" w:sz="4" w:space="0" w:color="auto"/>
+      </w:tblBorders>
+    </w:tblPr>
+  </w:style>
+  <w:style w:type="table" w:styleId="Tablanormal3">
+    <w:name w:val="Plain Table 3"/>
+    <w:basedOn w:val="Tablanormal"/>
+    <w:uiPriority w:val="43"/>
+    <w:rsid w:val="001651A5"/>
+    <w:pPr>
+      <w:spacing w:after="0" w:line="240" w:lineRule="auto"/>
+    </w:pPr>
+    <w:tblPr>
+      <w:tblStyleRowBandSize w:val="1"/>
+      <w:tblStyleColBandSize w:val="1"/>
+    </w:tblPr>
+    <w:tblStylePr w:type="firstRow">
+      <w:rPr>
+        <w:b/>
+        <w:bCs/>
+        <w:caps/>
+      </w:rPr>
+      <w:tblPr/>
+      <w:tcPr>
+        <w:tcBorders>
+          <w:bottom w:val="single" w:sz="4" w:space="0" w:color="7F7F7F" w:themeColor="text1" w:themeTint="80"/>
+        </w:tcBorders>
+      </w:tcPr>
+    </w:tblStylePr>
+    <w:tblStylePr w:type="lastRow">
+      <w:rPr>
+        <w:b/>
+        <w:bCs/>
+        <w:caps/>
+      </w:rPr>
+      <w:tblPr/>
+      <w:tcPr>
+        <w:tcBorders>
+          <w:top w:val="nil"/>
+        </w:tcBorders>
+      </w:tcPr>
+    </w:tblStylePr>
+    <w:tblStylePr w:type="firstCol">
+      <w:rPr>
+        <w:b/>
+        <w:bCs/>
+        <w:caps/>
+      </w:rPr>
+      <w:tblPr/>
+      <w:tcPr>
+        <w:tcBorders>
+          <w:right w:val="single" w:sz="4" w:space="0" w:color="7F7F7F" w:themeColor="text1" w:themeTint="80"/>
+        </w:tcBorders>
+      </w:tcPr>
+    </w:tblStylePr>
+    <w:tblStylePr w:type="lastCol">
+      <w:rPr>
+        <w:b/>
+        <w:bCs/>
+        <w:caps/>
+      </w:rPr>
+      <w:tblPr/>
+      <w:tcPr>
+        <w:tcBorders>
+          <w:left w:val="nil"/>
+        </w:tcBorders>
+      </w:tcPr>
+    </w:tblStylePr>
+    <w:tblStylePr w:type="band1Vert">
+      <w:tblPr/>
+      <w:tcPr>
+        <w:shd w:val="clear" w:color="auto" w:fill="F2F2F2" w:themeFill="background1" w:themeFillShade="F2"/>
+      </w:tcPr>
+    </w:tblStylePr>
+    <w:tblStylePr w:type="band1Horz">
+      <w:tblPr/>
+      <w:tcPr>
+        <w:shd w:val="clear" w:color="auto" w:fill="F2F2F2" w:themeFill="background1" w:themeFillShade="F2"/>
+      </w:tcPr>
+    </w:tblStylePr>
+    <w:tblStylePr w:type="neCell">
+      <w:tblPr/>
+      <w:tcPr>
+        <w:tcBorders>
+          <w:left w:val="nil"/>
+        </w:tcBorders>
+      </w:tcPr>
+    </w:tblStylePr>
+    <w:tblStylePr w:type="nwCell">
+      <w:tblPr/>
+      <w:tcPr>
+        <w:tcBorders>
+          <w:right w:val="nil"/>
+        </w:tcBorders>
+      </w:tcPr>
+    </w:tblStylePr>
+  </w:style>
+  <w:style w:type="table" w:styleId="Tablanormal4">
+    <w:name w:val="Plain Table 4"/>
+    <w:basedOn w:val="Tablanormal"/>
+    <w:uiPriority w:val="44"/>
+    <w:rsid w:val="001651A5"/>
+    <w:pPr>
+      <w:spacing w:after="0" w:line="240" w:lineRule="auto"/>
+    </w:pPr>
+    <w:tblPr>
+      <w:tblStyleRowBandSize w:val="1"/>
+      <w:tblStyleColBandSize w:val="1"/>
+    </w:tblPr>
+    <w:tblStylePr w:type="firstRow">
+      <w:rPr>
+        <w:b/>
+        <w:bCs/>
+      </w:rPr>
+    </w:tblStylePr>
+    <w:tblStylePr w:type="lastRow">
+      <w:rPr>
+        <w:b/>
+        <w:bCs/>
+      </w:rPr>
+    </w:tblStylePr>
+    <w:tblStylePr w:type="firstCol">
+      <w:rPr>
+        <w:b/>
+        <w:bCs/>
+      </w:rPr>
+    </w:tblStylePr>
+    <w:tblStylePr w:type="lastCol">
+      <w:rPr>
+        <w:b/>
+        <w:bCs/>
+      </w:rPr>
+    </w:tblStylePr>
+    <w:tblStylePr w:type="band1Vert">
+      <w:tblPr/>
+      <w:tcPr>
+        <w:shd w:val="clear" w:color="auto" w:fill="F2F2F2" w:themeFill="background1" w:themeFillShade="F2"/>
+      </w:tcPr>
+    </w:tblStylePr>
+    <w:tblStylePr w:type="band1Horz">
+      <w:tblPr/>
+      <w:tcPr>
+        <w:shd w:val="clear" w:color="auto" w:fill="F2F2F2" w:themeFill="background1" w:themeFillShade="F2"/>
+      </w:tcPr>
+    </w:tblStylePr>
+  </w:style>
 </w:styles>
 </file>
 

</xml_diff>

<commit_message>
Instructions for adding a new task.
</commit_message>
<xml_diff>
--- a/Documents/manual_basic_scheduler.docx
+++ b/Documents/manual_basic_scheduler.docx
@@ -1379,8 +1379,6 @@
               </w:rPr>
               <w:t>Format</w:t>
             </w:r>
-            <w:bookmarkStart w:id="6" w:name="_GoBack"/>
-            <w:bookmarkEnd w:id="6"/>
           </w:p>
         </w:tc>
       </w:tr>
@@ -1416,16 +1414,16 @@
         <w:t>Table of Contents</w:t>
       </w:r>
     </w:p>
-    <w:bookmarkStart w:id="7" w:name="_Toc444406134"/>
-    <w:bookmarkStart w:id="8" w:name="_Toc444411004"/>
-    <w:bookmarkStart w:id="9" w:name="_Toc444481031"/>
-    <w:bookmarkStart w:id="10" w:name="_Toc503846740"/>
-    <w:bookmarkStart w:id="11" w:name="_Toc117489214"/>
-    <w:bookmarkStart w:id="12" w:name="_Toc117504185"/>
-    <w:bookmarkStart w:id="13" w:name="_Toc117504314"/>
-    <w:bookmarkStart w:id="14" w:name="_Toc117504599"/>
-    <w:bookmarkStart w:id="15" w:name="_Toc140464407"/>
-    <w:bookmarkStart w:id="16" w:name="_Toc140464638"/>
+    <w:bookmarkStart w:id="6" w:name="_Toc444406134"/>
+    <w:bookmarkStart w:id="7" w:name="_Toc444411004"/>
+    <w:bookmarkStart w:id="8" w:name="_Toc444481031"/>
+    <w:bookmarkStart w:id="9" w:name="_Toc503846740"/>
+    <w:bookmarkStart w:id="10" w:name="_Toc117489214"/>
+    <w:bookmarkStart w:id="11" w:name="_Toc117504185"/>
+    <w:bookmarkStart w:id="12" w:name="_Toc117504314"/>
+    <w:bookmarkStart w:id="13" w:name="_Toc117504599"/>
+    <w:bookmarkStart w:id="14" w:name="_Toc140464407"/>
+    <w:bookmarkStart w:id="15" w:name="_Toc140464638"/>
     <w:p>
       <w:pPr>
         <w:pStyle w:val="TDC1"/>
@@ -1452,7 +1450,7 @@
       <w:r>
         <w:fldChar w:fldCharType="separate"/>
       </w:r>
-      <w:hyperlink w:anchor="_Toc435530894" w:history="1">
+      <w:hyperlink w:anchor="_Toc435534093" w:history="1">
         <w:r>
           <w:rPr>
             <w:rStyle w:val="Hipervnculo"/>
@@ -1479,7 +1477,7 @@
             <w:noProof/>
             <w:webHidden/>
           </w:rPr>
-          <w:instrText xml:space="preserve"> PAGEREF _Toc435530894 \h </w:instrText>
+          <w:instrText xml:space="preserve"> PAGEREF _Toc435534093 \h </w:instrText>
         </w:r>
         <w:r>
           <w:rPr>
@@ -1527,7 +1525,7 @@
           <w:lang w:val="es-MX" w:eastAsia="es-MX"/>
         </w:rPr>
       </w:pPr>
-      <w:hyperlink w:anchor="_Toc435530895" w:history="1">
+      <w:hyperlink w:anchor="_Toc435534094" w:history="1">
         <w:r>
           <w:rPr>
             <w:rStyle w:val="Hipervnculo"/>
@@ -1554,7 +1552,7 @@
             <w:noProof/>
             <w:webHidden/>
           </w:rPr>
-          <w:instrText xml:space="preserve"> PAGEREF _Toc435530895 \h </w:instrText>
+          <w:instrText xml:space="preserve"> PAGEREF _Toc435534094 \h </w:instrText>
         </w:r>
         <w:r>
           <w:rPr>
@@ -1602,7 +1600,7 @@
           <w:lang w:val="es-MX" w:eastAsia="es-MX"/>
         </w:rPr>
       </w:pPr>
-      <w:hyperlink w:anchor="_Toc435530896" w:history="1">
+      <w:hyperlink w:anchor="_Toc435534095" w:history="1">
         <w:r>
           <w:rPr>
             <w:rStyle w:val="Hipervnculo"/>
@@ -1629,7 +1627,7 @@
             <w:noProof/>
             <w:webHidden/>
           </w:rPr>
-          <w:instrText xml:space="preserve"> PAGEREF _Toc435530896 \h </w:instrText>
+          <w:instrText xml:space="preserve"> PAGEREF _Toc435534095 \h </w:instrText>
         </w:r>
         <w:r>
           <w:rPr>
@@ -1677,7 +1675,7 @@
           <w:lang w:val="es-MX" w:eastAsia="es-MX"/>
         </w:rPr>
       </w:pPr>
-      <w:hyperlink w:anchor="_Toc435530897" w:history="1">
+      <w:hyperlink w:anchor="_Toc435534096" w:history="1">
         <w:r>
           <w:rPr>
             <w:rStyle w:val="Hipervnculo"/>
@@ -1685,6 +1683,8 @@
           </w:rPr>
           <w:t>Section 4. Add a new task</w:t>
         </w:r>
+        <w:bookmarkStart w:id="16" w:name="_GoBack"/>
+        <w:bookmarkEnd w:id="16"/>
         <w:r>
           <w:rPr>
             <w:noProof/>
@@ -1704,7 +1704,7 @@
             <w:noProof/>
             <w:webHidden/>
           </w:rPr>
-          <w:instrText xml:space="preserve"> PAGEREF _Toc435530897 \h </w:instrText>
+          <w:instrText xml:space="preserve"> PAGEREF _Toc435534096 \h </w:instrText>
         </w:r>
         <w:r>
           <w:rPr>
@@ -1750,26 +1750,26 @@
         <w:fldChar w:fldCharType="end"/>
       </w:r>
       <w:bookmarkStart w:id="17" w:name="_Toc142729869"/>
-      <w:bookmarkStart w:id="18" w:name="_Toc435530894"/>
+      <w:bookmarkStart w:id="18" w:name="_Toc435534093"/>
       <w:r>
         <w:t xml:space="preserve">Section 1. </w:t>
       </w:r>
       <w:r>
         <w:t>Purpos</w:t>
       </w:r>
+      <w:bookmarkEnd w:id="6"/>
       <w:bookmarkEnd w:id="7"/>
       <w:bookmarkEnd w:id="8"/>
       <w:bookmarkEnd w:id="9"/>
+      <w:r>
+        <w:t>e</w:t>
+      </w:r>
       <w:bookmarkEnd w:id="10"/>
-      <w:r>
-        <w:t>e</w:t>
-      </w:r>
       <w:bookmarkEnd w:id="11"/>
       <w:bookmarkEnd w:id="12"/>
       <w:bookmarkEnd w:id="13"/>
       <w:bookmarkEnd w:id="14"/>
       <w:bookmarkEnd w:id="15"/>
-      <w:bookmarkEnd w:id="16"/>
       <w:bookmarkEnd w:id="17"/>
       <w:bookmarkEnd w:id="18"/>
     </w:p>
@@ -1806,7 +1806,7 @@
         </w:numPr>
         <w:ind w:left="431" w:hanging="431"/>
       </w:pPr>
-      <w:bookmarkStart w:id="30" w:name="_Toc435530895"/>
+      <w:bookmarkStart w:id="30" w:name="_Toc435534094"/>
       <w:r>
         <w:t xml:space="preserve">Section 2. </w:t>
       </w:r>
@@ -1842,57 +1842,80 @@
     </w:p>
     <w:p>
       <w:pPr>
-        <w:rPr>
-          <w:b/>
-        </w:rPr>
-      </w:pPr>
-    </w:p>
-    <w:p>
-      <w:pPr>
         <w:pStyle w:val="Helptext"/>
         <w:rPr>
           <w:i w:val="0"/>
           <w:color w:val="000000"/>
         </w:rPr>
       </w:pPr>
-      <w:r>
+    </w:p>
+    <w:p>
+      <w:pPr>
+        <w:pStyle w:val="Helptext"/>
         <w:rPr>
           <w:i w:val="0"/>
           <w:color w:val="000000"/>
         </w:rPr>
-        <w:t>ADC</w:t>
-      </w:r>
+      </w:pPr>
+      <w:proofErr w:type="spellStart"/>
       <w:r>
         <w:rPr>
           <w:i w:val="0"/>
           <w:color w:val="000000"/>
         </w:rPr>
-        <w:t xml:space="preserve"> – Analog to Digital Converter</w:t>
-      </w:r>
-    </w:p>
-    <w:p>
-      <w:pPr>
-        <w:pStyle w:val="Helptext"/>
+        <w:t>m</w:t>
+      </w:r>
+      <w:r>
         <w:rPr>
           <w:i w:val="0"/>
           <w:color w:val="000000"/>
         </w:rPr>
-      </w:pPr>
-      <w:proofErr w:type="spellStart"/>
-      <w:proofErr w:type="gramStart"/>
+        <w:t>s</w:t>
+      </w:r>
+      <w:proofErr w:type="spellEnd"/>
       <w:r>
         <w:rPr>
           <w:i w:val="0"/>
           <w:color w:val="000000"/>
         </w:rPr>
-        <w:t>m</w:t>
-      </w:r>
+        <w:t xml:space="preserve"> </w:t>
+      </w:r>
+      <w:proofErr w:type="gramStart"/>
       <w:r>
         <w:rPr>
           <w:i w:val="0"/>
           <w:color w:val="000000"/>
         </w:rPr>
-        <w:t>sec</w:t>
+        <w:t xml:space="preserve">- </w:t>
+      </w:r>
+      <w:r>
+        <w:rPr>
+          <w:i w:val="0"/>
+          <w:color w:val="000000"/>
+        </w:rPr>
+        <w:t xml:space="preserve"> </w:t>
+      </w:r>
+      <w:proofErr w:type="spellStart"/>
+      <w:r>
+        <w:rPr>
+          <w:i w:val="0"/>
+          <w:color w:val="000000"/>
+        </w:rPr>
+        <w:t>mi</w:t>
+      </w:r>
+      <w:r>
+        <w:rPr>
+          <w:i w:val="0"/>
+          <w:color w:val="000000"/>
+        </w:rPr>
+        <w:t>li</w:t>
+      </w:r>
+      <w:r>
+        <w:rPr>
+          <w:i w:val="0"/>
+          <w:color w:val="000000"/>
+        </w:rPr>
+        <w:t>second</w:t>
       </w:r>
       <w:proofErr w:type="spellEnd"/>
       <w:proofErr w:type="gramEnd"/>
@@ -1901,14 +1924,7 @@
           <w:i w:val="0"/>
           <w:color w:val="000000"/>
         </w:rPr>
-        <w:t xml:space="preserve"> - </w:t>
-      </w:r>
-      <w:r>
-        <w:rPr>
-          <w:i w:val="0"/>
-          <w:color w:val="000000"/>
-        </w:rPr>
-        <w:t xml:space="preserve"> microsecond (1E-3 seconds)</w:t>
+        <w:t xml:space="preserve"> (1E-3 seconds)</w:t>
       </w:r>
     </w:p>
     <w:tbl>
@@ -1969,7 +1985,7 @@
           <w:numId w:val="0"/>
         </w:numPr>
       </w:pPr>
-      <w:bookmarkStart w:id="31" w:name="_Toc435530896"/>
+      <w:bookmarkStart w:id="31" w:name="_Toc435534095"/>
       <w:r>
         <w:t>Section 3</w:t>
       </w:r>
@@ -2485,15 +2501,9 @@
         </w:numPr>
         <w:ind w:left="431" w:hanging="431"/>
       </w:pPr>
-      <w:bookmarkStart w:id="32" w:name="_Toc435530897"/>
-      <w:r>
-        <w:t xml:space="preserve">Section </w:t>
-      </w:r>
-      <w:r>
-        <w:t>4</w:t>
-      </w:r>
-      <w:r>
-        <w:t xml:space="preserve">. </w:t>
+      <w:bookmarkStart w:id="32" w:name="_Toc435534096"/>
+      <w:r>
+        <w:t xml:space="preserve">Section 4. </w:t>
       </w:r>
       <w:r>
         <w:t>Add a new task</w:t>
@@ -2543,9 +2553,8 @@
           <w:sz w:val="24"/>
           <w:lang w:val="en-US"/>
         </w:rPr>
-        <w:t>Tasks_init.c</w:t>
-      </w:r>
-      <w:proofErr w:type="spellEnd"/>
+        <w:t>I</w:t>
+      </w:r>
       <w:r>
         <w:rPr>
           <w:rFonts w:ascii="Times New Roman" w:hAnsi="Times New Roman" w:cs="Times New Roman"/>
@@ -2553,9 +2562,8 @@
           <w:sz w:val="24"/>
           <w:lang w:val="en-US"/>
         </w:rPr>
-        <w:t xml:space="preserve"> and </w:t>
-      </w:r>
-      <w:proofErr w:type="spellStart"/>
+        <w:t>nit</w:t>
+      </w:r>
       <w:r>
         <w:rPr>
           <w:rFonts w:ascii="Times New Roman" w:hAnsi="Times New Roman" w:cs="Times New Roman"/>
@@ -2563,85 +2571,419 @@
           <w:sz w:val="24"/>
           <w:lang w:val="en-US"/>
         </w:rPr>
-        <w:t>Tasks_init.h</w:t>
+        <w:t>_Tasks</w:t>
+      </w:r>
+      <w:r>
+        <w:rPr>
+          <w:rFonts w:ascii="Times New Roman" w:hAnsi="Times New Roman" w:cs="Times New Roman"/>
+          <w:b/>
+          <w:sz w:val="24"/>
+          <w:lang w:val="en-US"/>
+        </w:rPr>
+        <w:t>.</w:t>
+      </w:r>
+      <w:r>
+        <w:rPr>
+          <w:rFonts w:ascii="Times New Roman" w:hAnsi="Times New Roman" w:cs="Times New Roman"/>
+          <w:b/>
+          <w:sz w:val="24"/>
+          <w:lang w:val="en-US"/>
+        </w:rPr>
+        <w:t>h</w:t>
       </w:r>
       <w:proofErr w:type="spellEnd"/>
-    </w:p>
-    <w:p>
-      <w:pPr>
-        <w:ind w:left="720"/>
+      <w:r>
+        <w:rPr>
+          <w:rFonts w:ascii="Times New Roman" w:hAnsi="Times New Roman" w:cs="Times New Roman"/>
+          <w:b/>
+          <w:sz w:val="24"/>
+          <w:lang w:val="en-US"/>
+        </w:rPr>
+        <w:t xml:space="preserve"> </w:t>
+      </w:r>
+    </w:p>
+    <w:p>
+      <w:pPr>
+        <w:pStyle w:val="Prrafodelista"/>
+        <w:numPr>
+          <w:ilvl w:val="0"/>
+          <w:numId w:val="7"/>
+        </w:numPr>
         <w:rPr>
           <w:rFonts w:ascii="Times New Roman" w:hAnsi="Times New Roman"/>
           <w:sz w:val="24"/>
+          <w:lang w:val="en-US"/>
         </w:rPr>
       </w:pPr>
       <w:r>
         <w:rPr>
           <w:rFonts w:ascii="Times New Roman" w:hAnsi="Times New Roman"/>
           <w:sz w:val="24"/>
-        </w:rPr>
-        <w:t>The enumeration - -must be updated.</w:t>
-      </w:r>
-    </w:p>
-    <w:p>
-      <w:pPr>
-        <w:ind w:left="720"/>
+          <w:lang w:val="en-US"/>
+        </w:rPr>
+        <w:t xml:space="preserve">The enumeration </w:t>
+      </w:r>
+      <w:r>
         <w:rPr>
           <w:rFonts w:ascii="Times New Roman" w:hAnsi="Times New Roman"/>
           <w:sz w:val="24"/>
-        </w:rPr>
-      </w:pPr>
+          <w:lang w:val="en-US"/>
+        </w:rPr>
+        <w:t xml:space="preserve">E_TASKS </w:t>
+      </w:r>
+      <w:proofErr w:type="gramStart"/>
       <w:r>
         <w:rPr>
           <w:rFonts w:ascii="Times New Roman" w:hAnsi="Times New Roman"/>
           <w:sz w:val="24"/>
-        </w:rPr>
-        <w:tab/>
-        <w:t>Image of the enumeration</w:t>
-      </w:r>
-    </w:p>
-    <w:p>
-      <w:pPr>
-        <w:ind w:left="720"/>
+          <w:lang w:val="en-US"/>
+        </w:rPr>
+        <w:t>must be updated</w:t>
+      </w:r>
+      <w:proofErr w:type="gramEnd"/>
+      <w:r>
         <w:rPr>
           <w:rFonts w:ascii="Times New Roman" w:hAnsi="Times New Roman"/>
           <w:sz w:val="24"/>
-        </w:rPr>
-      </w:pPr>
+          <w:lang w:val="en-US"/>
+        </w:rPr>
+        <w:t xml:space="preserve"> using the following format: </w:t>
+      </w:r>
+      <w:proofErr w:type="spellStart"/>
       <w:r>
         <w:rPr>
           <w:rFonts w:ascii="Times New Roman" w:hAnsi="Times New Roman"/>
           <w:sz w:val="24"/>
-        </w:rPr>
-        <w:t>The array - - must be updated.</w:t>
-      </w:r>
-    </w:p>
-    <w:p>
-      <w:pPr>
-        <w:ind w:left="720"/>
+          <w:lang w:val="en-US"/>
+        </w:rPr>
+        <w:t>E_TSK_TASKn</w:t>
+      </w:r>
+      <w:proofErr w:type="spellEnd"/>
+      <w:r>
         <w:rPr>
           <w:rFonts w:ascii="Times New Roman" w:hAnsi="Times New Roman"/>
           <w:sz w:val="24"/>
-        </w:rPr>
-      </w:pPr>
-      <w:r>
+          <w:lang w:val="en-US"/>
+        </w:rPr>
+        <w:t xml:space="preserve"> where “n” is the number of the new TASK.</w:t>
+      </w:r>
+    </w:p>
+    <w:p>
+      <w:pPr>
+        <w:pStyle w:val="Prrafodelista"/>
+        <w:ind w:left="1440"/>
         <w:rPr>
           <w:rFonts w:ascii="Times New Roman" w:hAnsi="Times New Roman"/>
           <w:sz w:val="24"/>
-        </w:rPr>
-        <w:tab/>
-        <w:t>Explain the ticks and structure of the array</w:t>
-      </w:r>
-    </w:p>
-    <w:p>
-      <w:pPr>
-        <w:ind w:left="720"/>
+          <w:lang w:val="en-US"/>
+        </w:rPr>
+      </w:pPr>
+    </w:p>
+    <w:p>
+      <w:pPr>
+        <w:jc w:val="center"/>
+        <w:rPr>
+          <w:rFonts w:ascii="Times New Roman" w:hAnsi="Times New Roman"/>
+          <w:sz w:val="24"/>
+        </w:rPr>
+      </w:pPr>
+      <w:r>
+        <w:rPr>
+          <w:rFonts w:ascii="Times New Roman" w:hAnsi="Times New Roman"/>
+          <w:noProof/>
+          <w:sz w:val="24"/>
+          <w:lang w:val="es-MX" w:eastAsia="es-MX"/>
+        </w:rPr>
+        <w:drawing>
+          <wp:inline distT="0" distB="0" distL="0" distR="0">
+            <wp:extent cx="3086100" cy="1831587"/>
+            <wp:effectExtent l="0" t="0" r="0" b="0"/>
+            <wp:docPr id="1" name="Imagen 1"/>
+            <wp:cNvGraphicFramePr>
+              <a:graphicFrameLocks xmlns:a="http://schemas.openxmlformats.org/drawingml/2006/main" noChangeAspect="1"/>
+            </wp:cNvGraphicFramePr>
+            <a:graphic xmlns:a="http://schemas.openxmlformats.org/drawingml/2006/main">
+              <a:graphicData uri="http://schemas.openxmlformats.org/drawingml/2006/picture">
+                <pic:pic xmlns:pic="http://schemas.openxmlformats.org/drawingml/2006/picture">
+                  <pic:nvPicPr>
+                    <pic:cNvPr id="0" name="Picture 3"/>
+                    <pic:cNvPicPr>
+                      <a:picLocks noChangeAspect="1" noChangeArrowheads="1"/>
+                    </pic:cNvPicPr>
+                  </pic:nvPicPr>
+                  <pic:blipFill>
+                    <a:blip r:embed="rId8">
+                      <a:extLst>
+                        <a:ext uri="{28A0092B-C50C-407E-A947-70E740481C1C}">
+                          <a14:useLocalDpi xmlns:a14="http://schemas.microsoft.com/office/drawing/2010/main" val="0"/>
+                        </a:ext>
+                      </a:extLst>
+                    </a:blip>
+                    <a:srcRect/>
+                    <a:stretch>
+                      <a:fillRect/>
+                    </a:stretch>
+                  </pic:blipFill>
+                  <pic:spPr bwMode="auto">
+                    <a:xfrm>
+                      <a:off x="0" y="0"/>
+                      <a:ext cx="3092581" cy="1835434"/>
+                    </a:xfrm>
+                    <a:prstGeom prst="rect">
+                      <a:avLst/>
+                    </a:prstGeom>
+                    <a:noFill/>
+                    <a:ln>
+                      <a:noFill/>
+                    </a:ln>
+                  </pic:spPr>
+                </pic:pic>
+              </a:graphicData>
+            </a:graphic>
+          </wp:inline>
+        </w:drawing>
+      </w:r>
+    </w:p>
+    <w:p>
+      <w:pPr>
+        <w:pStyle w:val="Prrafodelista"/>
+        <w:numPr>
+          <w:ilvl w:val="0"/>
+          <w:numId w:val="7"/>
+        </w:numPr>
+        <w:rPr>
+          <w:rFonts w:ascii="Times New Roman" w:hAnsi="Times New Roman"/>
+          <w:sz w:val="24"/>
+          <w:lang w:val="en-US"/>
+        </w:rPr>
+      </w:pPr>
+      <w:r>
+        <w:rPr>
+          <w:rFonts w:ascii="Times New Roman" w:hAnsi="Times New Roman"/>
+          <w:sz w:val="24"/>
+          <w:lang w:val="en-US"/>
+        </w:rPr>
+        <w:lastRenderedPageBreak/>
+        <w:t xml:space="preserve">The array </w:t>
+      </w:r>
+      <w:proofErr w:type="spellStart"/>
+      <w:r>
+        <w:rPr>
+          <w:rFonts w:ascii="Times New Roman" w:hAnsi="Times New Roman"/>
+          <w:sz w:val="24"/>
+          <w:lang w:val="en-US"/>
+        </w:rPr>
+        <w:t>cas_STAT</w:t>
+      </w:r>
+      <w:proofErr w:type="spellEnd"/>
+      <w:r>
+        <w:rPr>
+          <w:rFonts w:ascii="Times New Roman" w:hAnsi="Times New Roman"/>
+          <w:sz w:val="24"/>
+          <w:lang w:val="en-US"/>
+        </w:rPr>
+        <w:t xml:space="preserve"> </w:t>
+      </w:r>
+      <w:proofErr w:type="gramStart"/>
+      <w:r>
+        <w:rPr>
+          <w:rFonts w:ascii="Times New Roman" w:hAnsi="Times New Roman"/>
+          <w:sz w:val="24"/>
+          <w:lang w:val="en-US"/>
+        </w:rPr>
+        <w:t>must be updated</w:t>
+      </w:r>
+      <w:proofErr w:type="gramEnd"/>
+      <w:r>
+        <w:rPr>
+          <w:rFonts w:ascii="Times New Roman" w:hAnsi="Times New Roman"/>
+          <w:sz w:val="24"/>
+          <w:lang w:val="en-US"/>
+        </w:rPr>
+        <w:t xml:space="preserve">. The set should contain the name of the function pointer, the period and the offset. The function pointer should use the following format: </w:t>
+      </w:r>
+      <w:proofErr w:type="spellStart"/>
+      <w:r>
+        <w:rPr>
+          <w:rFonts w:ascii="Times New Roman" w:hAnsi="Times New Roman"/>
+          <w:sz w:val="24"/>
+          <w:lang w:val="en-US"/>
+        </w:rPr>
+        <w:t>Task_n</w:t>
+      </w:r>
+      <w:proofErr w:type="spellEnd"/>
+      <w:r>
+        <w:rPr>
+          <w:rFonts w:ascii="Times New Roman" w:hAnsi="Times New Roman"/>
+          <w:sz w:val="24"/>
+          <w:lang w:val="en-US"/>
+        </w:rPr>
+        <w:t xml:space="preserve"> where “n” is the number of the task added. The period and the offset is in </w:t>
+      </w:r>
+      <w:proofErr w:type="spellStart"/>
+      <w:r>
+        <w:rPr>
+          <w:rFonts w:ascii="Times New Roman" w:hAnsi="Times New Roman"/>
+          <w:sz w:val="24"/>
+          <w:lang w:val="en-US"/>
+        </w:rPr>
+        <w:t>ms</w:t>
+      </w:r>
+      <w:proofErr w:type="spellEnd"/>
+      <w:r>
+        <w:rPr>
+          <w:rFonts w:ascii="Times New Roman" w:hAnsi="Times New Roman"/>
+          <w:sz w:val="24"/>
+          <w:lang w:val="en-US"/>
+        </w:rPr>
+        <w:t xml:space="preserve"> according to the Tick rate.</w:t>
+      </w:r>
+    </w:p>
+    <w:p>
+      <w:pPr>
+        <w:pStyle w:val="Prrafodelista"/>
+        <w:ind w:left="1440"/>
+        <w:rPr>
+          <w:rFonts w:ascii="Times New Roman" w:hAnsi="Times New Roman"/>
+          <w:sz w:val="24"/>
+          <w:lang w:val="en-US"/>
+        </w:rPr>
+      </w:pPr>
+    </w:p>
+    <w:p>
+      <w:pPr>
+        <w:pStyle w:val="Prrafodelista"/>
+        <w:ind w:left="1440"/>
+        <w:rPr>
+          <w:rFonts w:ascii="Times New Roman" w:hAnsi="Times New Roman"/>
+          <w:sz w:val="24"/>
+          <w:lang w:val="en-US"/>
+        </w:rPr>
+      </w:pPr>
+      <w:r>
         <w:rPr>
           <w:rFonts w:ascii="Times New Roman" w:hAnsi="Times New Roman"/>
           <w:b/>
           <w:sz w:val="24"/>
-        </w:rPr>
-      </w:pPr>
+          <w:lang w:val="en-US"/>
+        </w:rPr>
+        <w:t>Note:</w:t>
+      </w:r>
+      <w:r>
+        <w:rPr>
+          <w:rFonts w:ascii="Times New Roman" w:hAnsi="Times New Roman"/>
+          <w:sz w:val="24"/>
+          <w:lang w:val="en-US"/>
+        </w:rPr>
+        <w:t xml:space="preserve"> It </w:t>
+      </w:r>
+      <w:proofErr w:type="gramStart"/>
+      <w:r>
+        <w:rPr>
+          <w:rFonts w:ascii="Times New Roman" w:hAnsi="Times New Roman"/>
+          <w:sz w:val="24"/>
+          <w:lang w:val="en-US"/>
+        </w:rPr>
+        <w:t>shouldn’t</w:t>
+      </w:r>
+      <w:proofErr w:type="gramEnd"/>
+      <w:r>
+        <w:rPr>
+          <w:rFonts w:ascii="Times New Roman" w:hAnsi="Times New Roman"/>
+          <w:sz w:val="24"/>
+          <w:lang w:val="en-US"/>
+        </w:rPr>
+        <w:t xml:space="preserve"> be forgotten to add the comma before the last task.</w:t>
+      </w:r>
+    </w:p>
+    <w:p>
+      <w:pPr>
+        <w:ind w:left="1440"/>
+        <w:rPr>
+          <w:rFonts w:ascii="Times New Roman" w:hAnsi="Times New Roman"/>
+          <w:sz w:val="24"/>
+        </w:rPr>
+      </w:pPr>
+    </w:p>
+    <w:p>
+      <w:pPr>
+        <w:jc w:val="center"/>
+        <w:rPr>
+          <w:rFonts w:ascii="Times New Roman" w:hAnsi="Times New Roman"/>
+          <w:sz w:val="24"/>
+        </w:rPr>
+      </w:pPr>
+      <w:r>
+        <w:rPr>
+          <w:noProof/>
+          <w:lang w:eastAsia="es-MX"/>
+        </w:rPr>
+        <w:drawing>
+          <wp:inline distT="0" distB="0" distL="0" distR="0" wp14:anchorId="48A4ED2B" wp14:editId="7A2B7072">
+            <wp:extent cx="5686425" cy="1417178"/>
+            <wp:effectExtent l="0" t="0" r="0" b="0"/>
+            <wp:docPr id="3" name="Imagen 3"/>
+            <wp:cNvGraphicFramePr>
+              <a:graphicFrameLocks xmlns:a="http://schemas.openxmlformats.org/drawingml/2006/main" noChangeAspect="1"/>
+            </wp:cNvGraphicFramePr>
+            <a:graphic xmlns:a="http://schemas.openxmlformats.org/drawingml/2006/main">
+              <a:graphicData uri="http://schemas.openxmlformats.org/drawingml/2006/picture">
+                <pic:pic xmlns:pic="http://schemas.openxmlformats.org/drawingml/2006/picture">
+                  <pic:nvPicPr>
+                    <pic:cNvPr id="0" name="Picture 5"/>
+                    <pic:cNvPicPr>
+                      <a:picLocks noChangeAspect="1" noChangeArrowheads="1"/>
+                    </pic:cNvPicPr>
+                  </pic:nvPicPr>
+                  <pic:blipFill>
+                    <a:blip r:embed="rId9">
+                      <a:extLst>
+                        <a:ext uri="{28A0092B-C50C-407E-A947-70E740481C1C}">
+                          <a14:useLocalDpi xmlns:a14="http://schemas.microsoft.com/office/drawing/2010/main" val="0"/>
+                        </a:ext>
+                      </a:extLst>
+                    </a:blip>
+                    <a:srcRect/>
+                    <a:stretch>
+                      <a:fillRect/>
+                    </a:stretch>
+                  </pic:blipFill>
+                  <pic:spPr bwMode="auto">
+                    <a:xfrm>
+                      <a:off x="0" y="0"/>
+                      <a:ext cx="5692386" cy="1418664"/>
+                    </a:xfrm>
+                    <a:prstGeom prst="rect">
+                      <a:avLst/>
+                    </a:prstGeom>
+                    <a:noFill/>
+                    <a:ln>
+                      <a:noFill/>
+                    </a:ln>
+                  </pic:spPr>
+                </pic:pic>
+              </a:graphicData>
+            </a:graphic>
+          </wp:inline>
+        </w:drawing>
+      </w:r>
+    </w:p>
+    <w:p>
+      <w:pPr>
+        <w:ind w:left="720"/>
+        <w:rPr>
+          <w:rFonts w:ascii="Times New Roman" w:hAnsi="Times New Roman"/>
+          <w:b/>
+          <w:sz w:val="24"/>
+        </w:rPr>
+      </w:pPr>
+      <w:r>
+        <w:rPr>
+          <w:rFonts w:ascii="Times New Roman" w:hAnsi="Times New Roman"/>
+          <w:sz w:val="24"/>
+        </w:rPr>
+        <w:tab/>
+      </w:r>
     </w:p>
     <w:p>
       <w:pPr>
@@ -2683,9 +3025,188 @@
           <w:sz w:val="24"/>
           <w:lang w:val="en-US"/>
         </w:rPr>
-        <w:t xml:space="preserve"> and </w:t>
+        <w:t xml:space="preserve"> </w:t>
+      </w:r>
+    </w:p>
+    <w:p>
+      <w:pPr>
+        <w:pStyle w:val="Prrafodelista"/>
+        <w:numPr>
+          <w:ilvl w:val="0"/>
+          <w:numId w:val="7"/>
+        </w:numPr>
+        <w:rPr>
+          <w:rFonts w:ascii="Times New Roman" w:hAnsi="Times New Roman"/>
+          <w:sz w:val="24"/>
+          <w:lang w:val="en-US"/>
+        </w:rPr>
+      </w:pPr>
+      <w:r>
+        <w:rPr>
+          <w:rFonts w:ascii="Times New Roman" w:hAnsi="Times New Roman"/>
+          <w:sz w:val="24"/>
+          <w:lang w:val="en-US"/>
+        </w:rPr>
+        <w:t xml:space="preserve">The prototype of the new task </w:t>
+      </w:r>
+      <w:proofErr w:type="gramStart"/>
+      <w:r>
+        <w:rPr>
+          <w:rFonts w:ascii="Times New Roman" w:hAnsi="Times New Roman"/>
+          <w:sz w:val="24"/>
+          <w:lang w:val="en-US"/>
+        </w:rPr>
+        <w:t>must be added</w:t>
+      </w:r>
+      <w:proofErr w:type="gramEnd"/>
+      <w:r>
+        <w:rPr>
+          <w:rFonts w:ascii="Times New Roman" w:hAnsi="Times New Roman"/>
+          <w:sz w:val="24"/>
+          <w:lang w:val="en-US"/>
+        </w:rPr>
+        <w:t xml:space="preserve"> using the following format: </w:t>
+      </w:r>
+      <w:r>
+        <w:rPr>
+          <w:rFonts w:ascii="Times New Roman" w:hAnsi="Times New Roman"/>
+          <w:i/>
+          <w:sz w:val="24"/>
+          <w:lang w:val="en-US"/>
+        </w:rPr>
+        <w:t xml:space="preserve">void </w:t>
       </w:r>
       <w:proofErr w:type="spellStart"/>
+      <w:r>
+        <w:rPr>
+          <w:rFonts w:ascii="Times New Roman" w:hAnsi="Times New Roman"/>
+          <w:i/>
+          <w:sz w:val="24"/>
+          <w:lang w:val="en-US"/>
+        </w:rPr>
+        <w:t>Task_n</w:t>
+      </w:r>
+      <w:proofErr w:type="spellEnd"/>
+      <w:r>
+        <w:rPr>
+          <w:rFonts w:ascii="Times New Roman" w:hAnsi="Times New Roman"/>
+          <w:i/>
+          <w:sz w:val="24"/>
+          <w:lang w:val="en-US"/>
+        </w:rPr>
+        <w:t xml:space="preserve"> (void) </w:t>
+      </w:r>
+      <w:r>
+        <w:rPr>
+          <w:rFonts w:ascii="Times New Roman" w:hAnsi="Times New Roman"/>
+          <w:sz w:val="24"/>
+          <w:lang w:val="en-US"/>
+        </w:rPr>
+        <w:t xml:space="preserve">where n is the </w:t>
+      </w:r>
+      <w:r>
+        <w:rPr>
+          <w:rFonts w:ascii="Times New Roman" w:hAnsi="Times New Roman"/>
+          <w:sz w:val="24"/>
+          <w:lang w:val="en-US"/>
+        </w:rPr>
+        <w:t>where “n” is the number of the new TASK.</w:t>
+      </w:r>
+    </w:p>
+    <w:p>
+      <w:pPr>
+        <w:jc w:val="center"/>
+        <w:rPr>
+          <w:rFonts w:ascii="Times New Roman" w:hAnsi="Times New Roman"/>
+          <w:sz w:val="24"/>
+        </w:rPr>
+      </w:pPr>
+      <w:r>
+        <w:rPr>
+          <w:rFonts w:ascii="Times New Roman" w:hAnsi="Times New Roman"/>
+          <w:noProof/>
+          <w:sz w:val="24"/>
+          <w:lang w:val="es-MX" w:eastAsia="es-MX"/>
+        </w:rPr>
+        <w:drawing>
+          <wp:inline distT="0" distB="0" distL="0" distR="0">
+            <wp:extent cx="4314825" cy="942975"/>
+            <wp:effectExtent l="0" t="0" r="9525" b="9525"/>
+            <wp:docPr id="4" name="Imagen 4"/>
+            <wp:cNvGraphicFramePr>
+              <a:graphicFrameLocks xmlns:a="http://schemas.openxmlformats.org/drawingml/2006/main" noChangeAspect="1"/>
+            </wp:cNvGraphicFramePr>
+            <a:graphic xmlns:a="http://schemas.openxmlformats.org/drawingml/2006/main">
+              <a:graphicData uri="http://schemas.openxmlformats.org/drawingml/2006/picture">
+                <pic:pic xmlns:pic="http://schemas.openxmlformats.org/drawingml/2006/picture">
+                  <pic:nvPicPr>
+                    <pic:cNvPr id="0" name="Picture 6"/>
+                    <pic:cNvPicPr>
+                      <a:picLocks noChangeAspect="1" noChangeArrowheads="1"/>
+                    </pic:cNvPicPr>
+                  </pic:nvPicPr>
+                  <pic:blipFill>
+                    <a:blip r:embed="rId10">
+                      <a:extLst>
+                        <a:ext uri="{28A0092B-C50C-407E-A947-70E740481C1C}">
+                          <a14:useLocalDpi xmlns:a14="http://schemas.microsoft.com/office/drawing/2010/main" val="0"/>
+                        </a:ext>
+                      </a:extLst>
+                    </a:blip>
+                    <a:srcRect/>
+                    <a:stretch>
+                      <a:fillRect/>
+                    </a:stretch>
+                  </pic:blipFill>
+                  <pic:spPr bwMode="auto">
+                    <a:xfrm>
+                      <a:off x="0" y="0"/>
+                      <a:ext cx="4314825" cy="942975"/>
+                    </a:xfrm>
+                    <a:prstGeom prst="rect">
+                      <a:avLst/>
+                    </a:prstGeom>
+                    <a:noFill/>
+                    <a:ln>
+                      <a:noFill/>
+                    </a:ln>
+                  </pic:spPr>
+                </pic:pic>
+              </a:graphicData>
+            </a:graphic>
+          </wp:inline>
+        </w:drawing>
+      </w:r>
+    </w:p>
+    <w:p>
+      <w:pPr>
+        <w:ind w:left="720"/>
+        <w:rPr>
+          <w:rFonts w:ascii="Times New Roman" w:hAnsi="Times New Roman"/>
+          <w:sz w:val="24"/>
+        </w:rPr>
+      </w:pPr>
+      <w:r>
+        <w:rPr>
+          <w:rFonts w:ascii="Times New Roman" w:hAnsi="Times New Roman"/>
+          <w:sz w:val="24"/>
+        </w:rPr>
+        <w:tab/>
+      </w:r>
+    </w:p>
+    <w:p>
+      <w:pPr>
+        <w:pStyle w:val="Prrafodelista"/>
+        <w:numPr>
+          <w:ilvl w:val="0"/>
+          <w:numId w:val="5"/>
+        </w:numPr>
+        <w:rPr>
+          <w:rFonts w:ascii="Times New Roman" w:hAnsi="Times New Roman" w:cs="Times New Roman"/>
+          <w:sz w:val="24"/>
+          <w:lang w:val="en-US"/>
+        </w:rPr>
+      </w:pPr>
       <w:r>
         <w:rPr>
           <w:rFonts w:ascii="Times New Roman" w:hAnsi="Times New Roman" w:cs="Times New Roman"/>
@@ -2693,9 +3214,146 @@
           <w:sz w:val="24"/>
           <w:lang w:val="en-US"/>
         </w:rPr>
-        <w:t>Tasks.c</w:t>
+        <w:t xml:space="preserve">Modify </w:t>
+      </w:r>
+      <w:proofErr w:type="spellStart"/>
+      <w:r>
+        <w:rPr>
+          <w:rFonts w:ascii="Times New Roman" w:hAnsi="Times New Roman" w:cs="Times New Roman"/>
+          <w:b/>
+          <w:sz w:val="24"/>
+          <w:lang w:val="en-US"/>
+        </w:rPr>
+        <w:t>Tasks.</w:t>
+      </w:r>
+      <w:r>
+        <w:rPr>
+          <w:rFonts w:ascii="Times New Roman" w:hAnsi="Times New Roman" w:cs="Times New Roman"/>
+          <w:b/>
+          <w:sz w:val="24"/>
+          <w:lang w:val="en-US"/>
+        </w:rPr>
+        <w:t>c</w:t>
       </w:r>
       <w:proofErr w:type="spellEnd"/>
+      <w:r>
+        <w:rPr>
+          <w:rFonts w:ascii="Times New Roman" w:hAnsi="Times New Roman" w:cs="Times New Roman"/>
+          <w:b/>
+          <w:sz w:val="24"/>
+          <w:lang w:val="en-US"/>
+        </w:rPr>
+        <w:t xml:space="preserve"> </w:t>
+      </w:r>
+    </w:p>
+    <w:p>
+      <w:pPr>
+        <w:pStyle w:val="Prrafodelista"/>
+        <w:numPr>
+          <w:ilvl w:val="0"/>
+          <w:numId w:val="7"/>
+        </w:numPr>
+        <w:rPr>
+          <w:rFonts w:ascii="Times New Roman" w:hAnsi="Times New Roman"/>
+          <w:sz w:val="24"/>
+          <w:lang w:val="en-US"/>
+        </w:rPr>
+      </w:pPr>
+      <w:r>
+        <w:rPr>
+          <w:rFonts w:ascii="Times New Roman" w:hAnsi="Times New Roman"/>
+          <w:sz w:val="24"/>
+          <w:lang w:val="en-US"/>
+        </w:rPr>
+        <w:t xml:space="preserve">The </w:t>
+      </w:r>
+      <w:r>
+        <w:rPr>
+          <w:rFonts w:ascii="Times New Roman" w:hAnsi="Times New Roman"/>
+          <w:sz w:val="24"/>
+          <w:lang w:val="en-US"/>
+        </w:rPr>
+        <w:t>implementation</w:t>
+      </w:r>
+      <w:r>
+        <w:rPr>
+          <w:rFonts w:ascii="Times New Roman" w:hAnsi="Times New Roman"/>
+          <w:sz w:val="24"/>
+          <w:lang w:val="en-US"/>
+        </w:rPr>
+        <w:t xml:space="preserve"> of the new task must be added </w:t>
+      </w:r>
+      <w:r>
+        <w:rPr>
+          <w:rFonts w:ascii="Times New Roman" w:hAnsi="Times New Roman"/>
+          <w:sz w:val="24"/>
+          <w:lang w:val="en-US"/>
+        </w:rPr>
+        <w:t>at the end of this document following the next example:</w:t>
+      </w:r>
+    </w:p>
+    <w:p>
+      <w:pPr>
+        <w:jc w:val="center"/>
+        <w:rPr>
+          <w:rFonts w:ascii="Times New Roman" w:hAnsi="Times New Roman"/>
+          <w:sz w:val="24"/>
+        </w:rPr>
+      </w:pPr>
+      <w:r>
+        <w:rPr>
+          <w:noProof/>
+          <w:lang w:eastAsia="es-MX"/>
+        </w:rPr>
+        <w:drawing>
+          <wp:inline distT="0" distB="0" distL="0" distR="0">
+            <wp:extent cx="4610100" cy="2428875"/>
+            <wp:effectExtent l="0" t="0" r="0" b="9525"/>
+            <wp:docPr id="5" name="Imagen 5"/>
+            <wp:cNvGraphicFramePr>
+              <a:graphicFrameLocks xmlns:a="http://schemas.openxmlformats.org/drawingml/2006/main" noChangeAspect="1"/>
+            </wp:cNvGraphicFramePr>
+            <a:graphic xmlns:a="http://schemas.openxmlformats.org/drawingml/2006/main">
+              <a:graphicData uri="http://schemas.openxmlformats.org/drawingml/2006/picture">
+                <pic:pic xmlns:pic="http://schemas.openxmlformats.org/drawingml/2006/picture">
+                  <pic:nvPicPr>
+                    <pic:cNvPr id="0" name="Picture 7"/>
+                    <pic:cNvPicPr>
+                      <a:picLocks noChangeAspect="1" noChangeArrowheads="1"/>
+                    </pic:cNvPicPr>
+                  </pic:nvPicPr>
+                  <pic:blipFill>
+                    <a:blip r:embed="rId11">
+                      <a:extLst>
+                        <a:ext uri="{28A0092B-C50C-407E-A947-70E740481C1C}">
+                          <a14:useLocalDpi xmlns:a14="http://schemas.microsoft.com/office/drawing/2010/main" val="0"/>
+                        </a:ext>
+                      </a:extLst>
+                    </a:blip>
+                    <a:srcRect/>
+                    <a:stretch>
+                      <a:fillRect/>
+                    </a:stretch>
+                  </pic:blipFill>
+                  <pic:spPr bwMode="auto">
+                    <a:xfrm>
+                      <a:off x="0" y="0"/>
+                      <a:ext cx="4610100" cy="2428875"/>
+                    </a:xfrm>
+                    <a:prstGeom prst="rect">
+                      <a:avLst/>
+                    </a:prstGeom>
+                    <a:noFill/>
+                    <a:ln>
+                      <a:noFill/>
+                    </a:ln>
+                  </pic:spPr>
+                </pic:pic>
+              </a:graphicData>
+            </a:graphic>
+          </wp:inline>
+        </w:drawing>
+      </w:r>
     </w:p>
     <w:p>
       <w:pPr>
@@ -2705,113 +3363,12 @@
           <w:sz w:val="24"/>
         </w:rPr>
       </w:pPr>
-      <w:r>
-        <w:rPr>
-          <w:rFonts w:ascii="Times New Roman" w:hAnsi="Times New Roman"/>
-          <w:sz w:val="24"/>
-        </w:rPr>
-        <w:t xml:space="preserve">The function of the task added </w:t>
-      </w:r>
-      <w:proofErr w:type="gramStart"/>
-      <w:r>
-        <w:rPr>
-          <w:rFonts w:ascii="Times New Roman" w:hAnsi="Times New Roman"/>
-          <w:sz w:val="24"/>
-        </w:rPr>
-        <w:t>must be declared and implemented</w:t>
-      </w:r>
-      <w:proofErr w:type="gramEnd"/>
-      <w:r>
-        <w:rPr>
-          <w:rFonts w:ascii="Times New Roman" w:hAnsi="Times New Roman"/>
-          <w:sz w:val="24"/>
-        </w:rPr>
-        <w:t>.</w:t>
-      </w:r>
-    </w:p>
-    <w:p>
-      <w:pPr>
-        <w:ind w:left="720"/>
-        <w:rPr>
-          <w:rFonts w:ascii="Times New Roman" w:hAnsi="Times New Roman"/>
-          <w:sz w:val="24"/>
-        </w:rPr>
-      </w:pPr>
-      <w:r>
-        <w:rPr>
-          <w:rFonts w:ascii="Times New Roman" w:hAnsi="Times New Roman"/>
-          <w:sz w:val="24"/>
-        </w:rPr>
-        <w:tab/>
-        <w:t>Show an example in c and h</w:t>
-      </w:r>
-    </w:p>
-    <w:p>
-      <w:pPr>
-        <w:ind w:left="720"/>
-        <w:rPr>
-          <w:rFonts w:ascii="Times New Roman" w:hAnsi="Times New Roman"/>
-          <w:sz w:val="24"/>
-        </w:rPr>
-      </w:pPr>
-      <w:r>
-        <w:rPr>
-          <w:rFonts w:ascii="Times New Roman" w:hAnsi="Times New Roman"/>
-          <w:sz w:val="24"/>
-        </w:rPr>
-        <w:tab/>
-      </w:r>
-    </w:p>
-    <w:p>
-      <w:pPr>
-        <w:ind w:left="720"/>
-        <w:rPr>
-          <w:rFonts w:ascii="Times New Roman" w:hAnsi="Times New Roman"/>
-          <w:sz w:val="24"/>
-        </w:rPr>
-      </w:pPr>
-      <w:proofErr w:type="spellStart"/>
-      <w:r>
-        <w:rPr>
-          <w:rFonts w:ascii="Times New Roman" w:hAnsi="Times New Roman"/>
-          <w:sz w:val="24"/>
-        </w:rPr>
-        <w:t>Tasks.h</w:t>
-      </w:r>
-      <w:proofErr w:type="spellEnd"/>
-    </w:p>
-    <w:p>
-      <w:pPr>
-        <w:ind w:left="720"/>
-        <w:rPr>
-          <w:rFonts w:ascii="Times New Roman" w:hAnsi="Times New Roman"/>
-          <w:sz w:val="24"/>
-        </w:rPr>
-      </w:pPr>
-    </w:p>
-    <w:p>
-      <w:pPr>
-        <w:ind w:left="720"/>
-        <w:rPr>
-          <w:rFonts w:ascii="Times New Roman" w:hAnsi="Times New Roman"/>
-          <w:sz w:val="24"/>
-        </w:rPr>
-      </w:pPr>
-      <w:proofErr w:type="spellStart"/>
-      <w:r>
-        <w:rPr>
-          <w:rFonts w:ascii="Times New Roman" w:hAnsi="Times New Roman"/>
-          <w:sz w:val="24"/>
-        </w:rPr>
-        <w:t>Tasks.c</w:t>
-      </w:r>
-      <w:proofErr w:type="spellEnd"/>
     </w:p>
     <w:sectPr>
-      <w:headerReference w:type="default" r:id="rId8"/>
-      <w:footerReference w:type="default" r:id="rId9"/>
-      <w:headerReference w:type="first" r:id="rId10"/>
-      <w:footerReference w:type="first" r:id="rId11"/>
+      <w:headerReference w:type="default" r:id="rId12"/>
+      <w:footerReference w:type="default" r:id="rId13"/>
+      <w:headerReference w:type="first" r:id="rId14"/>
+      <w:footerReference w:type="first" r:id="rId15"/>
       <w:pgSz w:w="11907" w:h="16840"/>
       <w:pgMar w:top="2268" w:right="851" w:bottom="1701" w:left="851" w:header="720" w:footer="170" w:gutter="567"/>
       <w:cols w:space="720"/>
@@ -2933,13 +3490,6 @@
               <w:sz w:val="18"/>
             </w:rPr>
             <w:t>manual_basic_scheduler</w:t>
-          </w:r>
-          <w:r>
-            <w:rPr>
-              <w:noProof/>
-              <w:sz w:val="18"/>
-            </w:rPr>
-            <w:t>.doc</w:t>
           </w:r>
           <w:r>
             <w:rPr>
@@ -3169,7 +3719,7 @@
               <w:noProof/>
               <w:sz w:val="18"/>
             </w:rPr>
-            <w:t>4</w:t>
+            <w:t>1</w:t>
           </w:r>
           <w:r>
             <w:rPr>
@@ -3206,7 +3756,7 @@
               <w:noProof/>
               <w:sz w:val="18"/>
             </w:rPr>
-            <w:t>4</w:t>
+            <w:t>5</w:t>
           </w:r>
           <w:r>
             <w:rPr>
@@ -4144,7 +4694,7 @@
         <v:shape id="_x0000_i1025" type="#_x0000_t75" style="width:35.25pt;height:195.75pt" o:ole="">
           <v:imagedata r:id="rId1" o:title=""/>
         </v:shape>
-        <o:OLEObject Type="Embed" ProgID="Designer" ShapeID="_x0000_i1025" DrawAspect="Content" ObjectID="_1509272866" r:id="rId2">
+        <o:OLEObject Type="Embed" ProgID="Designer" ShapeID="_x0000_i1025" DrawAspect="Content" ObjectID="_1509275983" r:id="rId2">
           <o:FieldCodes>\s \* MERGEFORMAT</o:FieldCodes>
         </o:OLEObject>
       </w:object>
@@ -4159,7 +4709,7 @@
         <v:shape id="_x0000_i1026" type="#_x0000_t75" style="width:42.75pt;height:167.25pt" o:ole="" fillcolor="window">
           <v:imagedata r:id="rId3" o:title=""/>
         </v:shape>
-        <o:OLEObject Type="Embed" ProgID="Designer" ShapeID="_x0000_i1026" DrawAspect="Content" ObjectID="_1509272867" r:id="rId4">
+        <o:OLEObject Type="Embed" ProgID="Designer" ShapeID="_x0000_i1026" DrawAspect="Content" ObjectID="_1509275984" r:id="rId4">
           <o:FieldCodes>\s \* MERGEFORMAT</o:FieldCodes>
         </o:OLEObject>
       </w:object>
@@ -4349,7 +4899,7 @@
       <w:rPr>
         <w:noProof/>
       </w:rPr>
-      <w:t>18</w:t>
+      <w:t>5</w:t>
     </w:r>
     <w:r>
       <w:fldChar w:fldCharType="end"/>
@@ -4576,6 +5126,119 @@
     </w:lvl>
   </w:abstractNum>
   <w:abstractNum w:abstractNumId="1" w15:restartNumberingAfterBreak="0">
+    <w:nsid w:val="0D117342"/>
+    <w:multiLevelType w:val="hybridMultilevel"/>
+    <w:tmpl w:val="0F62704E"/>
+    <w:lvl w:ilvl="0" w:tplc="080A0001">
+      <w:start w:val="1"/>
+      <w:numFmt w:val="bullet"/>
+      <w:lvlText w:val=""/>
+      <w:lvlJc w:val="left"/>
+      <w:pPr>
+        <w:ind w:left="1440" w:hanging="360"/>
+      </w:pPr>
+      <w:rPr>
+        <w:rFonts w:ascii="Symbol" w:hAnsi="Symbol" w:hint="default"/>
+      </w:rPr>
+    </w:lvl>
+    <w:lvl w:ilvl="1" w:tplc="080A0003">
+      <w:start w:val="1"/>
+      <w:numFmt w:val="bullet"/>
+      <w:lvlText w:val="o"/>
+      <w:lvlJc w:val="left"/>
+      <w:pPr>
+        <w:ind w:left="2160" w:hanging="360"/>
+      </w:pPr>
+      <w:rPr>
+        <w:rFonts w:ascii="Courier New" w:hAnsi="Courier New" w:cs="Courier New" w:hint="default"/>
+      </w:rPr>
+    </w:lvl>
+    <w:lvl w:ilvl="2" w:tplc="080A0005" w:tentative="1">
+      <w:start w:val="1"/>
+      <w:numFmt w:val="bullet"/>
+      <w:lvlText w:val=""/>
+      <w:lvlJc w:val="left"/>
+      <w:pPr>
+        <w:ind w:left="2880" w:hanging="360"/>
+      </w:pPr>
+      <w:rPr>
+        <w:rFonts w:ascii="Wingdings" w:hAnsi="Wingdings" w:hint="default"/>
+      </w:rPr>
+    </w:lvl>
+    <w:lvl w:ilvl="3" w:tplc="080A0001" w:tentative="1">
+      <w:start w:val="1"/>
+      <w:numFmt w:val="bullet"/>
+      <w:lvlText w:val=""/>
+      <w:lvlJc w:val="left"/>
+      <w:pPr>
+        <w:ind w:left="3600" w:hanging="360"/>
+      </w:pPr>
+      <w:rPr>
+        <w:rFonts w:ascii="Symbol" w:hAnsi="Symbol" w:hint="default"/>
+      </w:rPr>
+    </w:lvl>
+    <w:lvl w:ilvl="4" w:tplc="080A0003" w:tentative="1">
+      <w:start w:val="1"/>
+      <w:numFmt w:val="bullet"/>
+      <w:lvlText w:val="o"/>
+      <w:lvlJc w:val="left"/>
+      <w:pPr>
+        <w:ind w:left="4320" w:hanging="360"/>
+      </w:pPr>
+      <w:rPr>
+        <w:rFonts w:ascii="Courier New" w:hAnsi="Courier New" w:cs="Courier New" w:hint="default"/>
+      </w:rPr>
+    </w:lvl>
+    <w:lvl w:ilvl="5" w:tplc="080A0005" w:tentative="1">
+      <w:start w:val="1"/>
+      <w:numFmt w:val="bullet"/>
+      <w:lvlText w:val=""/>
+      <w:lvlJc w:val="left"/>
+      <w:pPr>
+        <w:ind w:left="5040" w:hanging="360"/>
+      </w:pPr>
+      <w:rPr>
+        <w:rFonts w:ascii="Wingdings" w:hAnsi="Wingdings" w:hint="default"/>
+      </w:rPr>
+    </w:lvl>
+    <w:lvl w:ilvl="6" w:tplc="080A0001" w:tentative="1">
+      <w:start w:val="1"/>
+      <w:numFmt w:val="bullet"/>
+      <w:lvlText w:val=""/>
+      <w:lvlJc w:val="left"/>
+      <w:pPr>
+        <w:ind w:left="5760" w:hanging="360"/>
+      </w:pPr>
+      <w:rPr>
+        <w:rFonts w:ascii="Symbol" w:hAnsi="Symbol" w:hint="default"/>
+      </w:rPr>
+    </w:lvl>
+    <w:lvl w:ilvl="7" w:tplc="080A0003" w:tentative="1">
+      <w:start w:val="1"/>
+      <w:numFmt w:val="bullet"/>
+      <w:lvlText w:val="o"/>
+      <w:lvlJc w:val="left"/>
+      <w:pPr>
+        <w:ind w:left="6480" w:hanging="360"/>
+      </w:pPr>
+      <w:rPr>
+        <w:rFonts w:ascii="Courier New" w:hAnsi="Courier New" w:cs="Courier New" w:hint="default"/>
+      </w:rPr>
+    </w:lvl>
+    <w:lvl w:ilvl="8" w:tplc="080A0005" w:tentative="1">
+      <w:start w:val="1"/>
+      <w:numFmt w:val="bullet"/>
+      <w:lvlText w:val=""/>
+      <w:lvlJc w:val="left"/>
+      <w:pPr>
+        <w:ind w:left="7200" w:hanging="360"/>
+      </w:pPr>
+      <w:rPr>
+        <w:rFonts w:ascii="Wingdings" w:hAnsi="Wingdings" w:hint="default"/>
+      </w:rPr>
+    </w:lvl>
+  </w:abstractNum>
+  <w:abstractNum w:abstractNumId="2" w15:restartNumberingAfterBreak="0">
     <w:nsid w:val="144A10FA"/>
     <w:multiLevelType w:val="multilevel"/>
     <w:tmpl w:val="9128529C"/>
@@ -4785,7 +5448,7 @@
       </w:rPr>
     </w:lvl>
   </w:abstractNum>
-  <w:abstractNum w:abstractNumId="2" w15:restartNumberingAfterBreak="0">
+  <w:abstractNum w:abstractNumId="3" w15:restartNumberingAfterBreak="0">
     <w:nsid w:val="36017BEC"/>
     <w:multiLevelType w:val="hybridMultilevel"/>
     <w:tmpl w:val="FFC01232"/>
@@ -4925,7 +5588,7 @@
       </w:rPr>
     </w:lvl>
   </w:abstractNum>
-  <w:abstractNum w:abstractNumId="3" w15:restartNumberingAfterBreak="0">
+  <w:abstractNum w:abstractNumId="4" w15:restartNumberingAfterBreak="0">
     <w:nsid w:val="463A6F3B"/>
     <w:multiLevelType w:val="hybridMultilevel"/>
     <w:tmpl w:val="FB241D32"/>
@@ -5041,7 +5704,7 @@
       </w:rPr>
     </w:lvl>
   </w:abstractNum>
-  <w:abstractNum w:abstractNumId="4" w15:restartNumberingAfterBreak="0">
+  <w:abstractNum w:abstractNumId="5" w15:restartNumberingAfterBreak="0">
     <w:nsid w:val="711D2C05"/>
     <w:multiLevelType w:val="multilevel"/>
     <w:tmpl w:val="D4067942"/>
@@ -5190,7 +5853,7 @@
       </w:rPr>
     </w:lvl>
   </w:abstractNum>
-  <w:abstractNum w:abstractNumId="5" w15:restartNumberingAfterBreak="0">
+  <w:abstractNum w:abstractNumId="6" w15:restartNumberingAfterBreak="0">
     <w:nsid w:val="7B26373E"/>
     <w:multiLevelType w:val="hybridMultilevel"/>
     <w:tmpl w:val="FF10BE86"/>
@@ -5277,22 +5940,25 @@
     </w:lvl>
   </w:abstractNum>
   <w:num w:numId="1">
-    <w:abstractNumId w:val="1"/>
+    <w:abstractNumId w:val="2"/>
   </w:num>
   <w:num w:numId="2">
     <w:abstractNumId w:val="0"/>
   </w:num>
   <w:num w:numId="3">
-    <w:abstractNumId w:val="2"/>
+    <w:abstractNumId w:val="3"/>
   </w:num>
   <w:num w:numId="4">
-    <w:abstractNumId w:val="3"/>
+    <w:abstractNumId w:val="4"/>
   </w:num>
   <w:num w:numId="5">
+    <w:abstractNumId w:val="6"/>
+  </w:num>
+  <w:num w:numId="6">
     <w:abstractNumId w:val="5"/>
   </w:num>
-  <w:num w:numId="6">
-    <w:abstractNumId w:val="4"/>
+  <w:num w:numId="7">
+    <w:abstractNumId w:val="1"/>
   </w:num>
   <w:numIdMacAtCleanup w:val="2"/>
 </w:numbering>
@@ -6530,7 +7196,7 @@
 </file>
 
 <file path=customXml/itemProps1.xml><?xml version="1.0" encoding="utf-8"?>
-<ds:datastoreItem xmlns:ds="http://schemas.openxmlformats.org/officeDocument/2006/customXml" ds:itemID="{236225A1-8781-41A9-A006-1ECA6A2446A3}">
+<ds:datastoreItem xmlns:ds="http://schemas.openxmlformats.org/officeDocument/2006/customXml" ds:itemID="{C79CE317-6EBC-4083-8F71-28082F99D617}">
   <ds:schemaRefs>
     <ds:schemaRef ds:uri="http://schemas.openxmlformats.org/officeDocument/2006/bibliography"/>
   </ds:schemaRefs>

</xml_diff>

<commit_message>
Change in name: Tasks_init to Init_Tasks
</commit_message>
<xml_diff>
--- a/Documents/manual_basic_scheduler.docx
+++ b/Documents/manual_basic_scheduler.docx
@@ -1683,8 +1683,6 @@
           </w:rPr>
           <w:t>Section 4. Add a new task</w:t>
         </w:r>
-        <w:bookmarkStart w:id="16" w:name="_GoBack"/>
-        <w:bookmarkEnd w:id="16"/>
         <w:r>
           <w:rPr>
             <w:noProof/>
@@ -1749,8 +1747,8 @@
         <w:lastRenderedPageBreak/>
         <w:fldChar w:fldCharType="end"/>
       </w:r>
-      <w:bookmarkStart w:id="17" w:name="_Toc142729869"/>
-      <w:bookmarkStart w:id="18" w:name="_Toc435534093"/>
+      <w:bookmarkStart w:id="16" w:name="_Toc142729869"/>
+      <w:bookmarkStart w:id="17" w:name="_Toc435534093"/>
       <w:r>
         <w:t xml:space="preserve">Section 1. </w:t>
       </w:r>
@@ -1770,21 +1768,21 @@
       <w:bookmarkEnd w:id="13"/>
       <w:bookmarkEnd w:id="14"/>
       <w:bookmarkEnd w:id="15"/>
+      <w:bookmarkEnd w:id="16"/>
       <w:bookmarkEnd w:id="17"/>
-      <w:bookmarkEnd w:id="18"/>
-    </w:p>
-    <w:p>
-      <w:bookmarkStart w:id="19" w:name="_Toc444406135"/>
-      <w:bookmarkStart w:id="20" w:name="_Toc444411005"/>
-      <w:bookmarkStart w:id="21" w:name="_Toc444481032"/>
-      <w:bookmarkStart w:id="22" w:name="_Toc503846741"/>
-      <w:bookmarkStart w:id="23" w:name="_Toc117489215"/>
-      <w:bookmarkStart w:id="24" w:name="_Toc117504186"/>
-      <w:bookmarkStart w:id="25" w:name="_Toc117504315"/>
-      <w:bookmarkStart w:id="26" w:name="_Toc117504600"/>
-      <w:bookmarkStart w:id="27" w:name="_Toc140464408"/>
-      <w:bookmarkStart w:id="28" w:name="_Toc140464639"/>
-      <w:bookmarkStart w:id="29" w:name="_Toc142729870"/>
+    </w:p>
+    <w:p>
+      <w:bookmarkStart w:id="18" w:name="_Toc444406135"/>
+      <w:bookmarkStart w:id="19" w:name="_Toc444411005"/>
+      <w:bookmarkStart w:id="20" w:name="_Toc444481032"/>
+      <w:bookmarkStart w:id="21" w:name="_Toc503846741"/>
+      <w:bookmarkStart w:id="22" w:name="_Toc117489215"/>
+      <w:bookmarkStart w:id="23" w:name="_Toc117504186"/>
+      <w:bookmarkStart w:id="24" w:name="_Toc117504315"/>
+      <w:bookmarkStart w:id="25" w:name="_Toc117504600"/>
+      <w:bookmarkStart w:id="26" w:name="_Toc140464408"/>
+      <w:bookmarkStart w:id="27" w:name="_Toc140464639"/>
+      <w:bookmarkStart w:id="28" w:name="_Toc142729870"/>
       <w:r>
         <w:t xml:space="preserve">This document </w:t>
       </w:r>
@@ -1806,13 +1804,14 @@
         </w:numPr>
         <w:ind w:left="431" w:hanging="431"/>
       </w:pPr>
-      <w:bookmarkStart w:id="30" w:name="_Toc435534094"/>
+      <w:bookmarkStart w:id="29" w:name="_Toc435534094"/>
       <w:r>
         <w:t xml:space="preserve">Section 2. </w:t>
       </w:r>
       <w:r>
         <w:t>Definitions and abbreviations</w:t>
       </w:r>
+      <w:bookmarkEnd w:id="18"/>
       <w:bookmarkEnd w:id="19"/>
       <w:bookmarkEnd w:id="20"/>
       <w:bookmarkEnd w:id="21"/>
@@ -1824,7 +1823,6 @@
       <w:bookmarkEnd w:id="27"/>
       <w:bookmarkEnd w:id="28"/>
       <w:bookmarkEnd w:id="29"/>
-      <w:bookmarkEnd w:id="30"/>
     </w:p>
     <w:p/>
     <w:p>
@@ -1985,7 +1983,7 @@
           <w:numId w:val="0"/>
         </w:numPr>
       </w:pPr>
-      <w:bookmarkStart w:id="31" w:name="_Toc435534095"/>
+      <w:bookmarkStart w:id="30" w:name="_Toc435534095"/>
       <w:r>
         <w:t>Section 3</w:t>
       </w:r>
@@ -1995,7 +1993,7 @@
       <w:r>
         <w:t>General information</w:t>
       </w:r>
-      <w:bookmarkEnd w:id="31"/>
+      <w:bookmarkEnd w:id="30"/>
     </w:p>
     <w:p>
       <w:pPr>
@@ -2232,7 +2230,15 @@
                 <w:b w:val="0"/>
                 <w:sz w:val="24"/>
               </w:rPr>
-              <w:t>Tasks_init.h</w:t>
+              <w:t>Init_</w:t>
+            </w:r>
+            <w:r>
+              <w:rPr>
+                <w:rFonts w:ascii="Times New Roman" w:hAnsi="Times New Roman" w:cs="Times New Roman"/>
+                <w:b w:val="0"/>
+                <w:sz w:val="24"/>
+              </w:rPr>
+              <w:t>Tasks.h</w:t>
             </w:r>
             <w:proofErr w:type="spellEnd"/>
             <w:r>
@@ -2250,7 +2256,33 @@
                 <w:b w:val="0"/>
                 <w:sz w:val="24"/>
               </w:rPr>
-              <w:t>Tasks_init.c</w:t>
+              <w:t>I</w:t>
+            </w:r>
+            <w:r>
+              <w:rPr>
+                <w:rFonts w:ascii="Times New Roman" w:hAnsi="Times New Roman" w:cs="Times New Roman"/>
+                <w:b w:val="0"/>
+                <w:sz w:val="24"/>
+              </w:rPr>
+              <w:t>nit</w:t>
+            </w:r>
+            <w:r>
+              <w:rPr>
+                <w:rFonts w:ascii="Times New Roman" w:hAnsi="Times New Roman" w:cs="Times New Roman"/>
+                <w:b w:val="0"/>
+                <w:sz w:val="24"/>
+              </w:rPr>
+              <w:t>_Tasks</w:t>
+            </w:r>
+            <w:bookmarkStart w:id="31" w:name="_GoBack"/>
+            <w:bookmarkEnd w:id="31"/>
+            <w:r>
+              <w:rPr>
+                <w:rFonts w:ascii="Times New Roman" w:hAnsi="Times New Roman" w:cs="Times New Roman"/>
+                <w:b w:val="0"/>
+                <w:sz w:val="24"/>
+              </w:rPr>
+              <w:t>.c</w:t>
             </w:r>
             <w:proofErr w:type="spellEnd"/>
           </w:p>
@@ -2916,7 +2948,7 @@
       <w:r>
         <w:rPr>
           <w:noProof/>
-          <w:lang w:eastAsia="es-MX"/>
+          <w:lang w:val="es-MX" w:eastAsia="es-MX"/>
         </w:rPr>
         <w:drawing>
           <wp:inline distT="0" distB="0" distL="0" distR="0" wp14:anchorId="48A4ED2B" wp14:editId="7A2B7072">
@@ -3102,15 +3134,7 @@
           <w:sz w:val="24"/>
           <w:lang w:val="en-US"/>
         </w:rPr>
-        <w:t xml:space="preserve">where n is the </w:t>
-      </w:r>
-      <w:r>
-        <w:rPr>
-          <w:rFonts w:ascii="Times New Roman" w:hAnsi="Times New Roman"/>
-          <w:sz w:val="24"/>
-          <w:lang w:val="en-US"/>
-        </w:rPr>
-        <w:t>where “n” is the number of the new TASK.</w:t>
+        <w:t>where n is the where “n” is the number of the new TASK.</w:t>
       </w:r>
     </w:p>
     <w:p>
@@ -3132,7 +3156,7 @@
           <wp:inline distT="0" distB="0" distL="0" distR="0">
             <wp:extent cx="4314825" cy="942975"/>
             <wp:effectExtent l="0" t="0" r="9525" b="9525"/>
-            <wp:docPr id="4" name="Imagen 4"/>
+            <wp:docPr id="6" name="Imagen 6"/>
             <wp:cNvGraphicFramePr>
               <a:graphicFrameLocks xmlns:a="http://schemas.openxmlformats.org/drawingml/2006/main" noChangeAspect="1"/>
             </wp:cNvGraphicFramePr>
@@ -3140,7 +3164,7 @@
               <a:graphicData uri="http://schemas.openxmlformats.org/drawingml/2006/picture">
                 <pic:pic xmlns:pic="http://schemas.openxmlformats.org/drawingml/2006/picture">
                   <pic:nvPicPr>
-                    <pic:cNvPr id="0" name="Picture 6"/>
+                    <pic:cNvPr id="0" name="Picture 4"/>
                     <pic:cNvPicPr>
                       <a:picLocks noChangeAspect="1" noChangeArrowheads="1"/>
                     </pic:cNvPicPr>
@@ -3224,16 +3248,7 @@
           <w:sz w:val="24"/>
           <w:lang w:val="en-US"/>
         </w:rPr>
-        <w:t>Tasks.</w:t>
-      </w:r>
-      <w:r>
-        <w:rPr>
-          <w:rFonts w:ascii="Times New Roman" w:hAnsi="Times New Roman" w:cs="Times New Roman"/>
-          <w:b/>
-          <w:sz w:val="24"/>
-          <w:lang w:val="en-US"/>
-        </w:rPr>
-        <w:t>c</w:t>
+        <w:t>Tasks.c</w:t>
       </w:r>
       <w:proofErr w:type="spellEnd"/>
       <w:r>
@@ -3303,7 +3318,7 @@
       <w:r>
         <w:rPr>
           <w:noProof/>
-          <w:lang w:eastAsia="es-MX"/>
+          <w:lang w:val="es-MX" w:eastAsia="es-MX"/>
         </w:rPr>
         <w:drawing>
           <wp:inline distT="0" distB="0" distL="0" distR="0">
@@ -3719,7 +3734,7 @@
               <w:noProof/>
               <w:sz w:val="18"/>
             </w:rPr>
-            <w:t>1</w:t>
+            <w:t>5</w:t>
           </w:r>
           <w:r>
             <w:rPr>
@@ -4694,7 +4709,7 @@
         <v:shape id="_x0000_i1025" type="#_x0000_t75" style="width:35.25pt;height:195.75pt" o:ole="">
           <v:imagedata r:id="rId1" o:title=""/>
         </v:shape>
-        <o:OLEObject Type="Embed" ProgID="Designer" ShapeID="_x0000_i1025" DrawAspect="Content" ObjectID="_1509275983" r:id="rId2">
+        <o:OLEObject Type="Embed" ProgID="Designer" ShapeID="_x0000_i1025" DrawAspect="Content" ObjectID="_1509277830" r:id="rId2">
           <o:FieldCodes>\s \* MERGEFORMAT</o:FieldCodes>
         </o:OLEObject>
       </w:object>
@@ -4709,7 +4724,7 @@
         <v:shape id="_x0000_i1026" type="#_x0000_t75" style="width:42.75pt;height:167.25pt" o:ole="" fillcolor="window">
           <v:imagedata r:id="rId3" o:title=""/>
         </v:shape>
-        <o:OLEObject Type="Embed" ProgID="Designer" ShapeID="_x0000_i1026" DrawAspect="Content" ObjectID="_1509275984" r:id="rId4">
+        <o:OLEObject Type="Embed" ProgID="Designer" ShapeID="_x0000_i1026" DrawAspect="Content" ObjectID="_1509277831" r:id="rId4">
           <o:FieldCodes>\s \* MERGEFORMAT</o:FieldCodes>
         </o:OLEObject>
       </w:object>
@@ -7196,7 +7211,7 @@
 </file>
 
 <file path=customXml/itemProps1.xml><?xml version="1.0" encoding="utf-8"?>
-<ds:datastoreItem xmlns:ds="http://schemas.openxmlformats.org/officeDocument/2006/customXml" ds:itemID="{C79CE317-6EBC-4083-8F71-28082F99D617}">
+<ds:datastoreItem xmlns:ds="http://schemas.openxmlformats.org/officeDocument/2006/customXml" ds:itemID="{B910E48B-61D9-4460-9E61-E3C65CC09129}">
   <ds:schemaRefs>
     <ds:schemaRef ds:uri="http://schemas.openxmlformats.org/officeDocument/2006/bibliography"/>
   </ds:schemaRefs>

</xml_diff>